<commit_message>
update on Sun, Jan 08, 2023  11:17:52 PM
</commit_message>
<xml_diff>
--- a/DSA/quick_revision_notes.docx
+++ b/DSA/quick_revision_notes.docx
@@ -4,6 +4,12 @@
   <w:body>
     <w:sdt>
       <w:sdtPr>
+        <w:rPr>
+          <w:rFonts w:ascii="Ubuntu" w:eastAsiaTheme="minorHAnsi" w:hAnsi="Ubuntu"/>
+          <w:color w:val="auto"/>
+          <w:sz w:val="20"/>
+          <w:szCs w:val="28"/>
+        </w:rPr>
         <w:id w:val="-904142923"/>
         <w:docPartObj>
           <w:docPartGallery w:val="Table of Contents"/>
@@ -12,13 +18,10 @@
       </w:sdtPr>
       <w:sdtEndPr>
         <w:rPr>
-          <w:rFonts w:ascii="Ubuntu" w:eastAsiaTheme="minorHAnsi" w:hAnsi="Ubuntu"/>
+          <w:rFonts w:ascii="Arial" w:hAnsi="Arial"/>
           <w:b/>
           <w:bCs/>
           <w:noProof/>
-          <w:color w:val="auto"/>
-          <w:sz w:val="20"/>
-          <w:szCs w:val="28"/>
         </w:rPr>
       </w:sdtEndPr>
       <w:sdtContent>
@@ -62,13 +65,21 @@
           <w:r>
             <w:fldChar w:fldCharType="separate"/>
           </w:r>
-          <w:hyperlink w:anchor="_Toc123290558" w:history="1">
+          <w:hyperlink w:anchor="_Toc124107508" w:history="1">
+            <w:r>
+              <w:rPr>
+                <w:rStyle w:val="Hyperlink"/>
+                <w:rFonts w:ascii="Ubuntu" w:hAnsi="Ubuntu"/>
+                <w:noProof/>
+              </w:rPr>
+              <w:t>1</w:t>
+            </w:r>
             <w:r>
               <w:rPr>
                 <w:rStyle w:val="Hyperlink"/>
                 <w:noProof/>
               </w:rPr>
-              <w:t>1 Arrays</w:t>
+              <w:t xml:space="preserve"> Arrays</w:t>
             </w:r>
             <w:r>
               <w:rPr>
@@ -89,7 +100,7 @@
                 <w:noProof/>
                 <w:webHidden/>
               </w:rPr>
-              <w:instrText xml:space="preserve"> PAGEREF _Toc123290558 \h </w:instrText>
+              <w:instrText xml:space="preserve"> PAGEREF _Toc124107508 \h </w:instrText>
             </w:r>
             <w:r>
               <w:rPr>
@@ -133,14 +144,23 @@
               <w:szCs w:val="22"/>
             </w:rPr>
           </w:pPr>
-          <w:hyperlink w:anchor="_Toc123290559" w:history="1">
+          <w:hyperlink w:anchor="_Toc124107509" w:history="1">
+            <w:r>
+              <w:rPr>
+                <w:rStyle w:val="Hyperlink"/>
+                <w:rFonts w:ascii="Ubuntu" w:hAnsi="Ubuntu"/>
+                <w:noProof/>
+                <w:lang w:val="en-IN"/>
+              </w:rPr>
+              <w:t>1.1</w:t>
+            </w:r>
             <w:r>
               <w:rPr>
                 <w:rStyle w:val="Hyperlink"/>
                 <w:noProof/>
                 <w:lang w:val="en-IN"/>
               </w:rPr>
-              <w:t>1.1 Set Matrix Zeroes</w:t>
+              <w:t xml:space="preserve"> Set Matrix Zeroes</w:t>
             </w:r>
             <w:r>
               <w:rPr>
@@ -161,7 +181,7 @@
                 <w:noProof/>
                 <w:webHidden/>
               </w:rPr>
-              <w:instrText xml:space="preserve"> PAGEREF _Toc123290559 \h </w:instrText>
+              <w:instrText xml:space="preserve"> PAGEREF _Toc124107509 \h </w:instrText>
             </w:r>
             <w:r>
               <w:rPr>
@@ -205,14 +225,23 @@
               <w:szCs w:val="22"/>
             </w:rPr>
           </w:pPr>
-          <w:hyperlink w:anchor="_Toc123290560" w:history="1">
+          <w:hyperlink w:anchor="_Toc124107510" w:history="1">
+            <w:r>
+              <w:rPr>
+                <w:rStyle w:val="Hyperlink"/>
+                <w:rFonts w:ascii="Ubuntu" w:hAnsi="Ubuntu"/>
+                <w:noProof/>
+                <w:lang w:val="en-IN"/>
+              </w:rPr>
+              <w:t>1.2</w:t>
+            </w:r>
             <w:r>
               <w:rPr>
                 <w:rStyle w:val="Hyperlink"/>
                 <w:noProof/>
                 <w:lang w:val="en-IN"/>
               </w:rPr>
-              <w:t>1.2 Pascal's Triangle</w:t>
+              <w:t xml:space="preserve"> Pascal's Triangle</w:t>
             </w:r>
             <w:r>
               <w:rPr>
@@ -233,7 +262,7 @@
                 <w:noProof/>
                 <w:webHidden/>
               </w:rPr>
-              <w:instrText xml:space="preserve"> PAGEREF _Toc123290560 \h </w:instrText>
+              <w:instrText xml:space="preserve"> PAGEREF _Toc124107510 \h </w:instrText>
             </w:r>
             <w:r>
               <w:rPr>
@@ -277,14 +306,23 @@
               <w:szCs w:val="22"/>
             </w:rPr>
           </w:pPr>
-          <w:hyperlink w:anchor="_Toc123290561" w:history="1">
+          <w:hyperlink w:anchor="_Toc124107511" w:history="1">
+            <w:r>
+              <w:rPr>
+                <w:rStyle w:val="Hyperlink"/>
+                <w:rFonts w:ascii="Ubuntu" w:hAnsi="Ubuntu"/>
+                <w:noProof/>
+                <w:lang w:val="en-IN"/>
+              </w:rPr>
+              <w:t>1.3</w:t>
+            </w:r>
             <w:r>
               <w:rPr>
                 <w:rStyle w:val="Hyperlink"/>
                 <w:noProof/>
                 <w:lang w:val="en-IN"/>
               </w:rPr>
-              <w:t>1.3 Next Permutation</w:t>
+              <w:t xml:space="preserve"> Next Permutation</w:t>
             </w:r>
             <w:r>
               <w:rPr>
@@ -305,7 +343,7 @@
                 <w:noProof/>
                 <w:webHidden/>
               </w:rPr>
-              <w:instrText xml:space="preserve"> PAGEREF _Toc123290561 \h </w:instrText>
+              <w:instrText xml:space="preserve"> PAGEREF _Toc124107511 \h </w:instrText>
             </w:r>
             <w:r>
               <w:rPr>
@@ -337,6 +375,164 @@
           </w:hyperlink>
         </w:p>
         <w:p>
+          <w:pPr>
+            <w:pStyle w:val="TOC3"/>
+            <w:tabs>
+              <w:tab w:val="right" w:leader="dot" w:pos="9350"/>
+            </w:tabs>
+            <w:rPr>
+              <w:rFonts w:asciiTheme="minorHAnsi" w:eastAsiaTheme="minorEastAsia" w:hAnsiTheme="minorHAnsi" w:cstheme="minorBidi"/>
+              <w:noProof/>
+              <w:sz w:val="22"/>
+              <w:szCs w:val="22"/>
+            </w:rPr>
+          </w:pPr>
+          <w:hyperlink w:anchor="_Toc124107512" w:history="1">
+            <w:r>
+              <w:rPr>
+                <w:rStyle w:val="Hyperlink"/>
+                <w:rFonts w:ascii="Ubuntu" w:hAnsi="Ubuntu"/>
+                <w:noProof/>
+              </w:rPr>
+              <w:t>1.4</w:t>
+            </w:r>
+            <w:r>
+              <w:rPr>
+                <w:rStyle w:val="Hyperlink"/>
+                <w:noProof/>
+              </w:rPr>
+              <w:t xml:space="preserve"> Kadane’s Algorithm</w:t>
+            </w:r>
+            <w:r>
+              <w:rPr>
+                <w:noProof/>
+                <w:webHidden/>
+              </w:rPr>
+              <w:tab/>
+            </w:r>
+            <w:r>
+              <w:rPr>
+                <w:noProof/>
+                <w:webHidden/>
+              </w:rPr>
+              <w:fldChar w:fldCharType="begin"/>
+            </w:r>
+            <w:r>
+              <w:rPr>
+                <w:noProof/>
+                <w:webHidden/>
+              </w:rPr>
+              <w:instrText xml:space="preserve"> PAGEREF _Toc124107512 \h </w:instrText>
+            </w:r>
+            <w:r>
+              <w:rPr>
+                <w:noProof/>
+                <w:webHidden/>
+              </w:rPr>
+            </w:r>
+            <w:r>
+              <w:rPr>
+                <w:noProof/>
+                <w:webHidden/>
+              </w:rPr>
+              <w:fldChar w:fldCharType="separate"/>
+            </w:r>
+            <w:r>
+              <w:rPr>
+                <w:noProof/>
+                <w:webHidden/>
+              </w:rPr>
+              <w:t>4</w:t>
+            </w:r>
+            <w:r>
+              <w:rPr>
+                <w:noProof/>
+                <w:webHidden/>
+              </w:rPr>
+              <w:fldChar w:fldCharType="end"/>
+            </w:r>
+          </w:hyperlink>
+        </w:p>
+        <w:p>
+          <w:pPr>
+            <w:pStyle w:val="TOC3"/>
+            <w:tabs>
+              <w:tab w:val="right" w:leader="dot" w:pos="9350"/>
+            </w:tabs>
+            <w:rPr>
+              <w:rFonts w:asciiTheme="minorHAnsi" w:eastAsiaTheme="minorEastAsia" w:hAnsiTheme="minorHAnsi" w:cstheme="minorBidi"/>
+              <w:noProof/>
+              <w:sz w:val="22"/>
+              <w:szCs w:val="22"/>
+            </w:rPr>
+          </w:pPr>
+          <w:hyperlink w:anchor="_Toc124107513" w:history="1">
+            <w:r>
+              <w:rPr>
+                <w:rStyle w:val="Hyperlink"/>
+                <w:rFonts w:ascii="Ubuntu" w:hAnsi="Ubuntu"/>
+                <w:noProof/>
+              </w:rPr>
+              <w:t>1.5</w:t>
+            </w:r>
+            <w:r>
+              <w:rPr>
+                <w:rStyle w:val="Hyperlink"/>
+                <w:noProof/>
+              </w:rPr>
+              <w:t xml:space="preserve"> Sort an array of 0s, 1s and 2s</w:t>
+            </w:r>
+            <w:r>
+              <w:rPr>
+                <w:noProof/>
+                <w:webHidden/>
+              </w:rPr>
+              <w:tab/>
+            </w:r>
+            <w:r>
+              <w:rPr>
+                <w:noProof/>
+                <w:webHidden/>
+              </w:rPr>
+              <w:fldChar w:fldCharType="begin"/>
+            </w:r>
+            <w:r>
+              <w:rPr>
+                <w:noProof/>
+                <w:webHidden/>
+              </w:rPr>
+              <w:instrText xml:space="preserve"> PAGEREF _Toc124107513 \h </w:instrText>
+            </w:r>
+            <w:r>
+              <w:rPr>
+                <w:noProof/>
+                <w:webHidden/>
+              </w:rPr>
+            </w:r>
+            <w:r>
+              <w:rPr>
+                <w:noProof/>
+                <w:webHidden/>
+              </w:rPr>
+              <w:fldChar w:fldCharType="separate"/>
+            </w:r>
+            <w:r>
+              <w:rPr>
+                <w:noProof/>
+                <w:webHidden/>
+              </w:rPr>
+              <w:t>5</w:t>
+            </w:r>
+            <w:r>
+              <w:rPr>
+                <w:noProof/>
+                <w:webHidden/>
+              </w:rPr>
+              <w:fldChar w:fldCharType="end"/>
+            </w:r>
+          </w:hyperlink>
+        </w:p>
+        <w:p>
           <w:r>
             <w:rPr>
               <w:b/>
@@ -359,7 +555,7 @@
       <w:pPr>
         <w:pStyle w:val="Heading2"/>
       </w:pPr>
-      <w:bookmarkStart w:id="0" w:name="_Toc123290558"/>
+      <w:bookmarkStart w:id="0" w:name="_Toc124107508"/>
       <w:r>
         <w:t>Arrays</w:t>
       </w:r>
@@ -375,7 +571,7 @@
           <w:lang w:val="en-IN"/>
         </w:rPr>
       </w:pPr>
-      <w:bookmarkStart w:id="1" w:name="_Toc123290559"/>
+      <w:bookmarkStart w:id="1" w:name="_Toc124107509"/>
       <w:r>
         <w:rPr>
           <w:lang w:val="en-IN"/>
@@ -1005,7 +1201,7 @@
           <w:lang w:val="en-IN"/>
         </w:rPr>
       </w:pPr>
-      <w:bookmarkStart w:id="2" w:name="_Toc123290560"/>
+      <w:bookmarkStart w:id="2" w:name="_Toc124107510"/>
       <w:r>
         <w:rPr>
           <w:lang w:val="en-IN"/>
@@ -2567,7 +2763,7 @@
           <w:lang w:val="en-IN"/>
         </w:rPr>
       </w:pPr>
-      <w:bookmarkStart w:id="3" w:name="_Toc123290561"/>
+      <w:bookmarkStart w:id="3" w:name="_Toc124107511"/>
       <w:r>
         <w:rPr>
           <w:lang w:val="en-IN"/>
@@ -2633,6 +2829,7 @@
           <w:lang w:val="en-IN"/>
         </w:rPr>
       </w:pPr>
+      <w:bookmarkStart w:id="4" w:name="_Hlk124098067"/>
       <w:r>
         <w:rPr>
           <w:b/>
@@ -2663,6 +2860,7 @@
         <w:t xml:space="preserve"> </w:t>
       </w:r>
     </w:p>
+    <w:bookmarkEnd w:id="4"/>
     <w:p>
       <w:pPr>
         <w:rPr>
@@ -3586,12 +3784,2651 @@
     </w:p>
     <w:p>
       <w:pPr>
-        <w:rPr>
-          <w:szCs w:val="20"/>
-          <w:lang w:val="en-IN"/>
-        </w:rPr>
-      </w:pPr>
-    </w:p>
+        <w:pStyle w:val="Heading3"/>
+      </w:pPr>
+      <w:bookmarkStart w:id="5" w:name="_Toc124107512"/>
+      <w:r>
+        <w:t>Kadane’s Algorithm</w:t>
+      </w:r>
+      <w:bookmarkEnd w:id="5"/>
+    </w:p>
+    <w:p>
+      <w:r>
+        <w:rPr>
+          <w:b/>
+          <w:bCs/>
+        </w:rPr>
+        <w:t>Problem Statement</w:t>
+      </w:r>
+      <w:r>
+        <w:t>: Given an integer array arr, find the contiguous subarray (containing at least one number) which</w:t>
+      </w:r>
+      <w:r>
+        <w:t xml:space="preserve"> </w:t>
+      </w:r>
+      <w:r>
+        <w:t>has the largest sum and return its sum and print the subarray.</w:t>
+      </w:r>
+    </w:p>
+    <w:p>
+      <w:r>
+        <w:t xml:space="preserve">(Need to ask the interviewer </w:t>
+      </w:r>
+      <w:r>
+        <w:t xml:space="preserve">that </w:t>
+      </w:r>
+      <w:r>
+        <w:t>i</w:t>
+      </w:r>
+      <w:r>
+        <w:t>f we have to return 0 incase all the elements are negative</w:t>
+      </w:r>
+      <w:r>
+        <w:t>)</w:t>
+      </w:r>
+    </w:p>
+    <w:p>
+      <w:pPr>
+        <w:rPr>
+          <w:b/>
+          <w:bCs/>
+        </w:rPr>
+      </w:pPr>
+      <w:r>
+        <w:rPr>
+          <w:b/>
+          <w:bCs/>
+        </w:rPr>
+        <w:t xml:space="preserve">Brute </w:t>
+      </w:r>
+      <w:proofErr w:type="gramStart"/>
+      <w:r>
+        <w:rPr>
+          <w:b/>
+          <w:bCs/>
+        </w:rPr>
+        <w:t>Force :</w:t>
+      </w:r>
+      <w:proofErr w:type="gramEnd"/>
+    </w:p>
+    <w:p>
+      <w:r>
+        <w:t xml:space="preserve">We can do this problem using </w:t>
+      </w:r>
+      <w:r>
+        <w:t xml:space="preserve">nested </w:t>
+      </w:r>
+      <w:r>
+        <w:t>for loop</w:t>
+      </w:r>
+      <w:r>
+        <w:t xml:space="preserve"> </w:t>
+      </w:r>
+      <w:r>
+        <w:t>maintaining two variables i and j</w:t>
+      </w:r>
+      <w:r>
+        <w:t xml:space="preserve"> to </w:t>
+      </w:r>
+      <w:r>
+        <w:t>find the sum of every possible slice of the array</w:t>
+      </w:r>
+      <w:r>
+        <w:t xml:space="preserve"> </w:t>
+      </w:r>
+      <w:r>
+        <w:t>and then</w:t>
+      </w:r>
+      <w:r>
+        <w:t xml:space="preserve"> find the maximum sum.</w:t>
+      </w:r>
+    </w:p>
+    <w:p>
+      <w:pPr>
+        <w:rPr>
+          <w:szCs w:val="20"/>
+          <w:lang w:val="en-IN"/>
+        </w:rPr>
+      </w:pPr>
+      <w:r>
+        <w:rPr>
+          <w:b/>
+          <w:bCs/>
+          <w:szCs w:val="20"/>
+          <w:lang w:val="en-IN"/>
+        </w:rPr>
+        <w:t>Time Complexity:</w:t>
+      </w:r>
+      <w:r>
+        <w:rPr>
+          <w:b/>
+          <w:bCs/>
+          <w:szCs w:val="20"/>
+          <w:lang w:val="en-IN"/>
+        </w:rPr>
+        <w:t xml:space="preserve"> </w:t>
+      </w:r>
+      <w:r>
+        <w:rPr>
+          <w:szCs w:val="20"/>
+          <w:lang w:val="en-IN"/>
+        </w:rPr>
+        <w:t>O(N^2)</w:t>
+      </w:r>
+    </w:p>
+    <w:p>
+      <w:pPr>
+        <w:rPr>
+          <w:szCs w:val="20"/>
+          <w:lang w:val="en-IN"/>
+        </w:rPr>
+      </w:pPr>
+      <w:r>
+        <w:rPr>
+          <w:b/>
+          <w:bCs/>
+          <w:szCs w:val="20"/>
+          <w:lang w:val="en-IN"/>
+        </w:rPr>
+        <w:t>Space Complexity:</w:t>
+      </w:r>
+      <w:r>
+        <w:rPr>
+          <w:szCs w:val="20"/>
+          <w:lang w:val="en-IN"/>
+        </w:rPr>
+        <w:t xml:space="preserve"> Since no extra storage is required. Thus, its complexity is </w:t>
+      </w:r>
+      <w:proofErr w:type="gramStart"/>
+      <w:r>
+        <w:rPr>
+          <w:szCs w:val="20"/>
+          <w:lang w:val="en-IN"/>
+        </w:rPr>
+        <w:t>O(</w:t>
+      </w:r>
+      <w:proofErr w:type="gramEnd"/>
+      <w:r>
+        <w:rPr>
+          <w:szCs w:val="20"/>
+          <w:lang w:val="en-IN"/>
+        </w:rPr>
+        <w:t>1).</w:t>
+      </w:r>
+    </w:p>
+    <w:p>
+      <w:r>
+        <w:rPr>
+          <w:b/>
+          <w:bCs/>
+        </w:rPr>
+        <w:t xml:space="preserve">Best </w:t>
+      </w:r>
+      <w:r>
+        <w:rPr>
+          <w:b/>
+          <w:bCs/>
+        </w:rPr>
+        <w:t>Approach:</w:t>
+      </w:r>
+      <w:r>
+        <w:rPr>
+          <w:b/>
+          <w:bCs/>
+        </w:rPr>
+        <w:t xml:space="preserve"> </w:t>
+      </w:r>
+      <w:r>
+        <w:t>Using Kadanes Algorithm.</w:t>
+      </w:r>
+    </w:p>
+    <w:p>
+      <w:r>
+        <w:t xml:space="preserve">Take two variables </w:t>
+      </w:r>
+      <w:r>
+        <w:rPr>
+          <w:b/>
+          <w:bCs/>
+        </w:rPr>
+        <w:t>max_so_far</w:t>
+      </w:r>
+      <w:r>
+        <w:t xml:space="preserve"> and </w:t>
+      </w:r>
+      <w:r>
+        <w:rPr>
+          <w:b/>
+          <w:bCs/>
+        </w:rPr>
+        <w:t>curr_max</w:t>
+      </w:r>
+      <w:r>
+        <w:t xml:space="preserve"> (or max_ending_here)</w:t>
+      </w:r>
+      <w:r>
+        <w:t>.</w:t>
+      </w:r>
+    </w:p>
+    <w:p>
+      <w:r>
+        <w:t xml:space="preserve">Here </w:t>
+      </w:r>
+      <w:r>
+        <w:rPr>
+          <w:b/>
+          <w:bCs/>
+        </w:rPr>
+        <w:t>max_so_far</w:t>
+      </w:r>
+      <w:r>
+        <w:t xml:space="preserve"> will return the </w:t>
+      </w:r>
+      <w:r>
+        <w:t xml:space="preserve">final answer. </w:t>
+      </w:r>
+      <w:r>
+        <w:t xml:space="preserve">We can initialize both </w:t>
+      </w:r>
+      <w:r>
+        <w:rPr>
+          <w:b/>
+          <w:bCs/>
+        </w:rPr>
+        <w:t>max_so_</w:t>
+      </w:r>
+      <w:proofErr w:type="gramStart"/>
+      <w:r>
+        <w:rPr>
+          <w:b/>
+          <w:bCs/>
+        </w:rPr>
+        <w:t>far</w:t>
+      </w:r>
+      <w:r>
+        <w:rPr>
+          <w:b/>
+          <w:bCs/>
+        </w:rPr>
+        <w:t xml:space="preserve"> ,</w:t>
+      </w:r>
+      <w:proofErr w:type="gramEnd"/>
+      <w:r>
+        <w:rPr>
+          <w:b/>
+          <w:bCs/>
+        </w:rPr>
+        <w:t xml:space="preserve"> </w:t>
+      </w:r>
+      <w:r>
+        <w:rPr>
+          <w:b/>
+          <w:bCs/>
+        </w:rPr>
+        <w:t>curr_max</w:t>
+      </w:r>
+      <w:r>
+        <w:rPr>
+          <w:b/>
+          <w:bCs/>
+        </w:rPr>
+        <w:t xml:space="preserve"> </w:t>
+      </w:r>
+      <w:r>
+        <w:t>to the first element of the array.</w:t>
+      </w:r>
+    </w:p>
+    <w:p>
+      <w:r>
+        <w:rPr>
+          <w:b/>
+          <w:bCs/>
+        </w:rPr>
+        <w:t>max_so_far</w:t>
+      </w:r>
+      <w:r>
+        <w:rPr>
+          <w:b/>
+          <w:bCs/>
+        </w:rPr>
+        <w:t xml:space="preserve"> = </w:t>
+      </w:r>
+      <w:r>
+        <w:rPr>
+          <w:b/>
+          <w:bCs/>
+        </w:rPr>
+        <w:t>curr_max</w:t>
+      </w:r>
+      <w:r>
+        <w:rPr>
+          <w:b/>
+          <w:bCs/>
+        </w:rPr>
+        <w:t xml:space="preserve"> = </w:t>
+      </w:r>
+      <w:proofErr w:type="gramStart"/>
+      <w:r>
+        <w:rPr>
+          <w:b/>
+          <w:bCs/>
+        </w:rPr>
+        <w:t>arr[</w:t>
+      </w:r>
+      <w:proofErr w:type="gramEnd"/>
+      <w:r>
+        <w:rPr>
+          <w:b/>
+          <w:bCs/>
+        </w:rPr>
+        <w:t xml:space="preserve">0] </w:t>
+      </w:r>
+      <w:r>
+        <w:rPr>
+          <w:b/>
+          <w:bCs/>
+        </w:rPr>
+        <w:t xml:space="preserve">, </w:t>
+      </w:r>
+      <w:r>
+        <w:t xml:space="preserve">but incase we need to return the 0 for all the -ve elements in the array we can initialize </w:t>
+      </w:r>
+      <w:r>
+        <w:rPr>
+          <w:b/>
+          <w:bCs/>
+        </w:rPr>
+        <w:t>max_so_far</w:t>
+      </w:r>
+      <w:r>
+        <w:rPr>
+          <w:b/>
+          <w:bCs/>
+        </w:rPr>
+        <w:t xml:space="preserve"> =0 </w:t>
+      </w:r>
+    </w:p>
+    <w:p>
+      <w:r>
+        <w:t xml:space="preserve">For every incoming </w:t>
+      </w:r>
+      <w:r>
+        <w:t xml:space="preserve">element in the array starting from the index </w:t>
+      </w:r>
+      <w:r>
+        <w:t>1,</w:t>
+      </w:r>
+      <w:r>
+        <w:t xml:space="preserve"> we need to see if adding </w:t>
+      </w:r>
+      <w:r>
+        <w:rPr>
+          <w:b/>
+          <w:bCs/>
+        </w:rPr>
+        <w:t>arr[i</w:t>
+      </w:r>
+      <w:r>
+        <w:rPr>
+          <w:b/>
+          <w:bCs/>
+        </w:rPr>
+        <w:t>]</w:t>
+      </w:r>
+      <w:r>
+        <w:rPr>
+          <w:b/>
+          <w:bCs/>
+        </w:rPr>
+        <w:t>,</w:t>
+      </w:r>
+      <w:r>
+        <w:t xml:space="preserve"> to the </w:t>
+      </w:r>
+    </w:p>
+    <w:p>
+      <w:pPr>
+        <w:rPr>
+          <w:b/>
+          <w:bCs/>
+        </w:rPr>
+      </w:pPr>
+      <w:r>
+        <w:rPr>
+          <w:b/>
+          <w:bCs/>
+        </w:rPr>
+        <w:t>curr_max</w:t>
+      </w:r>
+      <w:r>
+        <w:rPr>
+          <w:b/>
+          <w:bCs/>
+        </w:rPr>
+        <w:t xml:space="preserve"> </w:t>
+      </w:r>
+      <w:r>
+        <w:t>will</w:t>
+      </w:r>
+      <w:r>
+        <w:t xml:space="preserve"> be</w:t>
+      </w:r>
+      <w:r>
+        <w:t xml:space="preserve"> better </w:t>
+      </w:r>
+      <w:r>
+        <w:t xml:space="preserve">than </w:t>
+      </w:r>
+      <w:r>
+        <w:rPr>
+          <w:b/>
+          <w:bCs/>
+        </w:rPr>
+        <w:t>arr[i]</w:t>
+      </w:r>
+      <w:r>
+        <w:rPr>
+          <w:b/>
+          <w:bCs/>
+        </w:rPr>
+        <w:t xml:space="preserve"> </w:t>
+      </w:r>
+      <w:r>
+        <w:t>itself</w:t>
+      </w:r>
+      <w:r>
+        <w:t xml:space="preserve"> </w:t>
+      </w:r>
+      <w:r>
+        <w:t xml:space="preserve">if </w:t>
+      </w:r>
+      <w:r>
+        <w:t>so,</w:t>
+      </w:r>
+      <w:r>
+        <w:t xml:space="preserve"> we will continue the streak</w:t>
+      </w:r>
+      <w:r>
+        <w:t>,</w:t>
+      </w:r>
+      <w:r>
+        <w:t xml:space="preserve"> </w:t>
+      </w:r>
+      <w:r>
+        <w:t>otherwise we need to</w:t>
+      </w:r>
+      <w:r>
+        <w:t xml:space="preserve"> break the streak and</w:t>
+      </w:r>
+      <w:r>
+        <w:t xml:space="preserve"> start considering the </w:t>
+      </w:r>
+      <w:r>
+        <w:rPr>
+          <w:b/>
+          <w:bCs/>
+        </w:rPr>
+        <w:t>curr_max</w:t>
+      </w:r>
+      <w:r>
+        <w:rPr>
+          <w:b/>
+          <w:bCs/>
+        </w:rPr>
+        <w:t xml:space="preserve"> </w:t>
+      </w:r>
+      <w:r>
+        <w:t xml:space="preserve">from </w:t>
+      </w:r>
+      <w:r>
+        <w:rPr>
+          <w:b/>
+          <w:bCs/>
+        </w:rPr>
+        <w:t>arr[i]</w:t>
+      </w:r>
+      <w:r>
+        <w:rPr>
+          <w:b/>
+          <w:bCs/>
+        </w:rPr>
+        <w:t>.</w:t>
+      </w:r>
+    </w:p>
+    <w:p>
+      <w:pPr>
+        <w:rPr>
+          <w:i/>
+          <w:iCs/>
+        </w:rPr>
+      </w:pPr>
+      <w:r>
+        <w:rPr>
+          <w:i/>
+          <w:iCs/>
+        </w:rPr>
+        <w:t xml:space="preserve">when to break </w:t>
+      </w:r>
+      <w:r>
+        <w:rPr>
+          <w:i/>
+          <w:iCs/>
+        </w:rPr>
+        <w:t>streak?</w:t>
+      </w:r>
+      <w:r>
+        <w:rPr>
+          <w:i/>
+          <w:iCs/>
+        </w:rPr>
+        <w:t xml:space="preserve"> </w:t>
+      </w:r>
+    </w:p>
+    <w:p>
+      <w:r>
+        <w:t xml:space="preserve">If the </w:t>
+      </w:r>
+      <w:r>
+        <w:rPr>
+          <w:b/>
+          <w:bCs/>
+        </w:rPr>
+        <w:t>curr_max</w:t>
+      </w:r>
+      <w:r>
+        <w:t xml:space="preserve"> is already negative </w:t>
+      </w:r>
+      <w:r>
+        <w:t xml:space="preserve">no matter what </w:t>
+      </w:r>
+      <w:r>
+        <w:t>incoming element</w:t>
+      </w:r>
+      <w:r>
+        <w:t xml:space="preserve"> </w:t>
+      </w:r>
+      <w:r>
+        <w:rPr>
+          <w:b/>
+          <w:bCs/>
+        </w:rPr>
+        <w:t>arr[i</w:t>
+      </w:r>
+      <w:r>
+        <w:rPr>
+          <w:b/>
+          <w:bCs/>
+        </w:rPr>
+        <w:t>]</w:t>
+      </w:r>
+      <w:r>
+        <w:rPr>
+          <w:b/>
+          <w:bCs/>
+        </w:rPr>
+        <w:t>,</w:t>
+      </w:r>
+      <w:r>
+        <w:rPr>
+          <w:b/>
+          <w:bCs/>
+        </w:rPr>
+        <w:t xml:space="preserve"> </w:t>
+      </w:r>
+      <w:r>
+        <w:t>we should break the streak.</w:t>
+      </w:r>
+    </w:p>
+    <w:p>
+      <w:r>
+        <w:t xml:space="preserve">As long as </w:t>
+      </w:r>
+      <w:r>
+        <w:rPr>
+          <w:b/>
+          <w:bCs/>
+        </w:rPr>
+        <w:t>curr_max</w:t>
+      </w:r>
+      <w:r>
+        <w:rPr>
+          <w:b/>
+          <w:bCs/>
+        </w:rPr>
+        <w:t xml:space="preserve"> </w:t>
+      </w:r>
+      <w:r>
+        <w:t xml:space="preserve">is positive we will continue the streak </w:t>
+      </w:r>
+      <w:r>
+        <w:t xml:space="preserve">even if </w:t>
+      </w:r>
+      <w:r>
+        <w:t xml:space="preserve">incoming element </w:t>
+      </w:r>
+      <w:r>
+        <w:rPr>
+          <w:b/>
+          <w:bCs/>
+        </w:rPr>
+        <w:t>arr[i]</w:t>
+      </w:r>
+      <w:r>
+        <w:rPr>
+          <w:b/>
+          <w:bCs/>
+        </w:rPr>
+        <w:t xml:space="preserve"> </w:t>
+      </w:r>
+      <w:r>
+        <w:t xml:space="preserve">is </w:t>
+      </w:r>
+      <w:r>
+        <w:t>negative</w:t>
+      </w:r>
+      <w:r>
+        <w:t xml:space="preserve"> (we hope for the better sum in the coming sequence)</w:t>
+      </w:r>
+    </w:p>
+    <w:p>
+      <w:r>
+        <w:t xml:space="preserve">At every step we need to recaulate </w:t>
+      </w:r>
+      <w:r>
+        <w:rPr>
+          <w:b/>
+          <w:bCs/>
+        </w:rPr>
+        <w:t>max_so_</w:t>
+      </w:r>
+      <w:r>
+        <w:rPr>
+          <w:b/>
+          <w:bCs/>
+        </w:rPr>
+        <w:t>far</w:t>
+      </w:r>
+      <w:r>
+        <w:rPr>
+          <w:b/>
+          <w:bCs/>
+        </w:rPr>
+        <w:t>,</w:t>
+      </w:r>
+      <w:r>
+        <w:rPr>
+          <w:b/>
+          <w:bCs/>
+        </w:rPr>
+        <w:t xml:space="preserve"> </w:t>
+      </w:r>
+      <w:r>
+        <w:t xml:space="preserve">by looking at the </w:t>
+      </w:r>
+      <w:r>
+        <w:rPr>
+          <w:b/>
+          <w:bCs/>
+        </w:rPr>
+        <w:t>curr_max</w:t>
+      </w:r>
+      <w:r>
+        <w:rPr>
+          <w:b/>
+          <w:bCs/>
+        </w:rPr>
+        <w:t xml:space="preserve"> </w:t>
+      </w:r>
+      <w:r>
+        <w:t>if that better our answer.</w:t>
+      </w:r>
+    </w:p>
+    <w:p/>
+    <w:p/>
+    <w:p/>
+    <w:p/>
+    <w:p>
+      <w:pPr>
+        <w:autoSpaceDE w:val="0"/>
+        <w:autoSpaceDN w:val="0"/>
+        <w:adjustRightInd w:val="0"/>
+        <w:spacing w:after="0" w:line="240" w:lineRule="auto"/>
+        <w:rPr>
+          <w:rFonts w:ascii="Courier New" w:hAnsi="Courier New" w:cs="Courier New"/>
+          <w:color w:val="000000"/>
+          <w:szCs w:val="20"/>
+          <w:highlight w:val="white"/>
+        </w:rPr>
+      </w:pPr>
+      <w:r>
+        <w:rPr>
+          <w:rFonts w:ascii="Courier New" w:hAnsi="Courier New" w:cs="Courier New"/>
+          <w:color w:val="000000"/>
+          <w:szCs w:val="20"/>
+          <w:highlight w:val="white"/>
+        </w:rPr>
+        <w:lastRenderedPageBreak/>
+        <w:t xml:space="preserve">    </w:t>
+      </w:r>
+      <w:r>
+        <w:rPr>
+          <w:rFonts w:ascii="Courier New" w:hAnsi="Courier New" w:cs="Courier New"/>
+          <w:color w:val="8000FF"/>
+          <w:szCs w:val="20"/>
+          <w:highlight w:val="white"/>
+        </w:rPr>
+        <w:t>int</w:t>
+      </w:r>
+      <w:r>
+        <w:rPr>
+          <w:rFonts w:ascii="Courier New" w:hAnsi="Courier New" w:cs="Courier New"/>
+          <w:color w:val="000000"/>
+          <w:szCs w:val="20"/>
+          <w:highlight w:val="white"/>
+        </w:rPr>
+        <w:t xml:space="preserve"> maxSubArray</w:t>
+      </w:r>
+      <w:r>
+        <w:rPr>
+          <w:rFonts w:ascii="Courier New" w:hAnsi="Courier New" w:cs="Courier New"/>
+          <w:b/>
+          <w:bCs/>
+          <w:color w:val="000080"/>
+          <w:szCs w:val="20"/>
+          <w:highlight w:val="white"/>
+        </w:rPr>
+        <w:t>(</w:t>
+      </w:r>
+      <w:r>
+        <w:rPr>
+          <w:rFonts w:ascii="Courier New" w:hAnsi="Courier New" w:cs="Courier New"/>
+          <w:color w:val="000000"/>
+          <w:szCs w:val="20"/>
+          <w:highlight w:val="white"/>
+        </w:rPr>
+        <w:t>vector</w:t>
+      </w:r>
+      <w:r>
+        <w:rPr>
+          <w:rFonts w:ascii="Courier New" w:hAnsi="Courier New" w:cs="Courier New"/>
+          <w:b/>
+          <w:bCs/>
+          <w:color w:val="000080"/>
+          <w:szCs w:val="20"/>
+          <w:highlight w:val="white"/>
+        </w:rPr>
+        <w:t>&lt;</w:t>
+      </w:r>
+      <w:r>
+        <w:rPr>
+          <w:rFonts w:ascii="Courier New" w:hAnsi="Courier New" w:cs="Courier New"/>
+          <w:color w:val="8000FF"/>
+          <w:szCs w:val="20"/>
+          <w:highlight w:val="white"/>
+        </w:rPr>
+        <w:t>int</w:t>
+      </w:r>
+      <w:r>
+        <w:rPr>
+          <w:rFonts w:ascii="Courier New" w:hAnsi="Courier New" w:cs="Courier New"/>
+          <w:b/>
+          <w:bCs/>
+          <w:color w:val="000080"/>
+          <w:szCs w:val="20"/>
+          <w:highlight w:val="white"/>
+        </w:rPr>
+        <w:t>&gt;&amp;</w:t>
+      </w:r>
+      <w:r>
+        <w:rPr>
+          <w:rFonts w:ascii="Courier New" w:hAnsi="Courier New" w:cs="Courier New"/>
+          <w:color w:val="000000"/>
+          <w:szCs w:val="20"/>
+          <w:highlight w:val="white"/>
+        </w:rPr>
+        <w:t xml:space="preserve"> nums</w:t>
+      </w:r>
+      <w:r>
+        <w:rPr>
+          <w:rFonts w:ascii="Courier New" w:hAnsi="Courier New" w:cs="Courier New"/>
+          <w:b/>
+          <w:bCs/>
+          <w:color w:val="000080"/>
+          <w:szCs w:val="20"/>
+          <w:highlight w:val="white"/>
+        </w:rPr>
+        <w:t>)</w:t>
+      </w:r>
+      <w:r>
+        <w:rPr>
+          <w:rFonts w:ascii="Courier New" w:hAnsi="Courier New" w:cs="Courier New"/>
+          <w:color w:val="000000"/>
+          <w:szCs w:val="20"/>
+          <w:highlight w:val="white"/>
+        </w:rPr>
+        <w:t xml:space="preserve"> </w:t>
+      </w:r>
+      <w:r>
+        <w:rPr>
+          <w:rFonts w:ascii="Courier New" w:hAnsi="Courier New" w:cs="Courier New"/>
+          <w:b/>
+          <w:bCs/>
+          <w:color w:val="000080"/>
+          <w:szCs w:val="20"/>
+          <w:highlight w:val="white"/>
+        </w:rPr>
+        <w:t>{</w:t>
+      </w:r>
+    </w:p>
+    <w:p>
+      <w:pPr>
+        <w:autoSpaceDE w:val="0"/>
+        <w:autoSpaceDN w:val="0"/>
+        <w:adjustRightInd w:val="0"/>
+        <w:spacing w:after="0" w:line="240" w:lineRule="auto"/>
+        <w:rPr>
+          <w:rFonts w:ascii="Courier New" w:hAnsi="Courier New" w:cs="Courier New"/>
+          <w:color w:val="000000"/>
+          <w:szCs w:val="20"/>
+          <w:highlight w:val="white"/>
+        </w:rPr>
+      </w:pPr>
+    </w:p>
+    <w:p>
+      <w:pPr>
+        <w:autoSpaceDE w:val="0"/>
+        <w:autoSpaceDN w:val="0"/>
+        <w:adjustRightInd w:val="0"/>
+        <w:spacing w:after="0" w:line="240" w:lineRule="auto"/>
+        <w:rPr>
+          <w:rFonts w:ascii="Courier New" w:hAnsi="Courier New" w:cs="Courier New"/>
+          <w:color w:val="000000"/>
+          <w:szCs w:val="20"/>
+          <w:highlight w:val="white"/>
+        </w:rPr>
+      </w:pPr>
+    </w:p>
+    <w:p>
+      <w:pPr>
+        <w:autoSpaceDE w:val="0"/>
+        <w:autoSpaceDN w:val="0"/>
+        <w:adjustRightInd w:val="0"/>
+        <w:spacing w:after="0" w:line="240" w:lineRule="auto"/>
+        <w:rPr>
+          <w:rFonts w:ascii="Courier New" w:hAnsi="Courier New" w:cs="Courier New"/>
+          <w:color w:val="000000"/>
+          <w:szCs w:val="20"/>
+          <w:highlight w:val="white"/>
+        </w:rPr>
+      </w:pPr>
+      <w:r>
+        <w:rPr>
+          <w:rFonts w:ascii="Courier New" w:hAnsi="Courier New" w:cs="Courier New"/>
+          <w:color w:val="000000"/>
+          <w:szCs w:val="20"/>
+          <w:highlight w:val="white"/>
+        </w:rPr>
+        <w:t xml:space="preserve">           </w:t>
+      </w:r>
+      <w:r>
+        <w:rPr>
+          <w:rFonts w:ascii="Courier New" w:hAnsi="Courier New" w:cs="Courier New"/>
+          <w:color w:val="8000FF"/>
+          <w:szCs w:val="20"/>
+          <w:highlight w:val="white"/>
+        </w:rPr>
+        <w:t>int</w:t>
+      </w:r>
+      <w:r>
+        <w:rPr>
+          <w:rFonts w:ascii="Courier New" w:hAnsi="Courier New" w:cs="Courier New"/>
+          <w:color w:val="000000"/>
+          <w:szCs w:val="20"/>
+          <w:highlight w:val="white"/>
+        </w:rPr>
+        <w:t xml:space="preserve"> max_so_far </w:t>
+      </w:r>
+      <w:r>
+        <w:rPr>
+          <w:rFonts w:ascii="Courier New" w:hAnsi="Courier New" w:cs="Courier New"/>
+          <w:b/>
+          <w:bCs/>
+          <w:color w:val="000080"/>
+          <w:szCs w:val="20"/>
+          <w:highlight w:val="white"/>
+        </w:rPr>
+        <w:t>=</w:t>
+      </w:r>
+      <w:r>
+        <w:rPr>
+          <w:rFonts w:ascii="Courier New" w:hAnsi="Courier New" w:cs="Courier New"/>
+          <w:color w:val="000000"/>
+          <w:szCs w:val="20"/>
+          <w:highlight w:val="white"/>
+        </w:rPr>
+        <w:t xml:space="preserve"> </w:t>
+      </w:r>
+      <w:proofErr w:type="gramStart"/>
+      <w:r>
+        <w:rPr>
+          <w:rFonts w:ascii="Courier New" w:hAnsi="Courier New" w:cs="Courier New"/>
+          <w:color w:val="000000"/>
+          <w:szCs w:val="20"/>
+          <w:highlight w:val="white"/>
+        </w:rPr>
+        <w:t>nums</w:t>
+      </w:r>
+      <w:r>
+        <w:rPr>
+          <w:rFonts w:ascii="Courier New" w:hAnsi="Courier New" w:cs="Courier New"/>
+          <w:b/>
+          <w:bCs/>
+          <w:color w:val="000080"/>
+          <w:szCs w:val="20"/>
+          <w:highlight w:val="white"/>
+        </w:rPr>
+        <w:t>[</w:t>
+      </w:r>
+      <w:proofErr w:type="gramEnd"/>
+      <w:r>
+        <w:rPr>
+          <w:rFonts w:ascii="Courier New" w:hAnsi="Courier New" w:cs="Courier New"/>
+          <w:color w:val="FF8000"/>
+          <w:szCs w:val="20"/>
+          <w:highlight w:val="white"/>
+        </w:rPr>
+        <w:t>0</w:t>
+      </w:r>
+      <w:r>
+        <w:rPr>
+          <w:rFonts w:ascii="Courier New" w:hAnsi="Courier New" w:cs="Courier New"/>
+          <w:b/>
+          <w:bCs/>
+          <w:color w:val="000080"/>
+          <w:szCs w:val="20"/>
+          <w:highlight w:val="white"/>
+        </w:rPr>
+        <w:t>];</w:t>
+      </w:r>
+    </w:p>
+    <w:p>
+      <w:pPr>
+        <w:autoSpaceDE w:val="0"/>
+        <w:autoSpaceDN w:val="0"/>
+        <w:adjustRightInd w:val="0"/>
+        <w:spacing w:after="0" w:line="240" w:lineRule="auto"/>
+        <w:rPr>
+          <w:rFonts w:ascii="Courier New" w:hAnsi="Courier New" w:cs="Courier New"/>
+          <w:color w:val="000000"/>
+          <w:szCs w:val="20"/>
+          <w:highlight w:val="white"/>
+        </w:rPr>
+      </w:pPr>
+      <w:r>
+        <w:rPr>
+          <w:rFonts w:ascii="Courier New" w:hAnsi="Courier New" w:cs="Courier New"/>
+          <w:color w:val="000000"/>
+          <w:szCs w:val="20"/>
+          <w:highlight w:val="white"/>
+        </w:rPr>
+        <w:t xml:space="preserve">           </w:t>
+      </w:r>
+      <w:r>
+        <w:rPr>
+          <w:rFonts w:ascii="Courier New" w:hAnsi="Courier New" w:cs="Courier New"/>
+          <w:color w:val="8000FF"/>
+          <w:szCs w:val="20"/>
+          <w:highlight w:val="white"/>
+        </w:rPr>
+        <w:t>int</w:t>
+      </w:r>
+      <w:r>
+        <w:rPr>
+          <w:rFonts w:ascii="Courier New" w:hAnsi="Courier New" w:cs="Courier New"/>
+          <w:color w:val="000000"/>
+          <w:szCs w:val="20"/>
+          <w:highlight w:val="white"/>
+        </w:rPr>
+        <w:t xml:space="preserve"> curr_max </w:t>
+      </w:r>
+      <w:r>
+        <w:rPr>
+          <w:rFonts w:ascii="Courier New" w:hAnsi="Courier New" w:cs="Courier New"/>
+          <w:b/>
+          <w:bCs/>
+          <w:color w:val="000080"/>
+          <w:szCs w:val="20"/>
+          <w:highlight w:val="white"/>
+        </w:rPr>
+        <w:t>=</w:t>
+      </w:r>
+      <w:r>
+        <w:rPr>
+          <w:rFonts w:ascii="Courier New" w:hAnsi="Courier New" w:cs="Courier New"/>
+          <w:color w:val="000000"/>
+          <w:szCs w:val="20"/>
+          <w:highlight w:val="white"/>
+        </w:rPr>
+        <w:t xml:space="preserve"> </w:t>
+      </w:r>
+      <w:proofErr w:type="gramStart"/>
+      <w:r>
+        <w:rPr>
+          <w:rFonts w:ascii="Courier New" w:hAnsi="Courier New" w:cs="Courier New"/>
+          <w:color w:val="000000"/>
+          <w:szCs w:val="20"/>
+          <w:highlight w:val="white"/>
+        </w:rPr>
+        <w:t>nums</w:t>
+      </w:r>
+      <w:r>
+        <w:rPr>
+          <w:rFonts w:ascii="Courier New" w:hAnsi="Courier New" w:cs="Courier New"/>
+          <w:b/>
+          <w:bCs/>
+          <w:color w:val="000080"/>
+          <w:szCs w:val="20"/>
+          <w:highlight w:val="white"/>
+        </w:rPr>
+        <w:t>[</w:t>
+      </w:r>
+      <w:proofErr w:type="gramEnd"/>
+      <w:r>
+        <w:rPr>
+          <w:rFonts w:ascii="Courier New" w:hAnsi="Courier New" w:cs="Courier New"/>
+          <w:color w:val="FF8000"/>
+          <w:szCs w:val="20"/>
+          <w:highlight w:val="white"/>
+        </w:rPr>
+        <w:t>0</w:t>
+      </w:r>
+      <w:r>
+        <w:rPr>
+          <w:rFonts w:ascii="Courier New" w:hAnsi="Courier New" w:cs="Courier New"/>
+          <w:b/>
+          <w:bCs/>
+          <w:color w:val="000080"/>
+          <w:szCs w:val="20"/>
+          <w:highlight w:val="white"/>
+        </w:rPr>
+        <w:t>];</w:t>
+      </w:r>
+    </w:p>
+    <w:p>
+      <w:pPr>
+        <w:autoSpaceDE w:val="0"/>
+        <w:autoSpaceDN w:val="0"/>
+        <w:adjustRightInd w:val="0"/>
+        <w:spacing w:after="0" w:line="240" w:lineRule="auto"/>
+        <w:rPr>
+          <w:rFonts w:ascii="Courier New" w:hAnsi="Courier New" w:cs="Courier New"/>
+          <w:color w:val="000000"/>
+          <w:szCs w:val="20"/>
+          <w:highlight w:val="white"/>
+        </w:rPr>
+      </w:pPr>
+      <w:r>
+        <w:rPr>
+          <w:rFonts w:ascii="Courier New" w:hAnsi="Courier New" w:cs="Courier New"/>
+          <w:color w:val="000000"/>
+          <w:szCs w:val="20"/>
+          <w:highlight w:val="white"/>
+        </w:rPr>
+        <w:t xml:space="preserve">          </w:t>
+      </w:r>
+    </w:p>
+    <w:p>
+      <w:pPr>
+        <w:autoSpaceDE w:val="0"/>
+        <w:autoSpaceDN w:val="0"/>
+        <w:adjustRightInd w:val="0"/>
+        <w:spacing w:after="0" w:line="240" w:lineRule="auto"/>
+        <w:rPr>
+          <w:rFonts w:ascii="Courier New" w:hAnsi="Courier New" w:cs="Courier New"/>
+          <w:color w:val="000000"/>
+          <w:szCs w:val="20"/>
+          <w:highlight w:val="white"/>
+        </w:rPr>
+      </w:pPr>
+      <w:r>
+        <w:rPr>
+          <w:rFonts w:ascii="Courier New" w:hAnsi="Courier New" w:cs="Courier New"/>
+          <w:color w:val="000000"/>
+          <w:szCs w:val="20"/>
+          <w:highlight w:val="white"/>
+        </w:rPr>
+        <w:t xml:space="preserve">           </w:t>
+      </w:r>
+      <w:r>
+        <w:rPr>
+          <w:rFonts w:ascii="Courier New" w:hAnsi="Courier New" w:cs="Courier New"/>
+          <w:b/>
+          <w:bCs/>
+          <w:color w:val="0000FF"/>
+          <w:szCs w:val="20"/>
+          <w:highlight w:val="white"/>
+        </w:rPr>
+        <w:t>for</w:t>
+      </w:r>
+      <w:r>
+        <w:rPr>
+          <w:rFonts w:ascii="Courier New" w:hAnsi="Courier New" w:cs="Courier New"/>
+          <w:color w:val="000000"/>
+          <w:szCs w:val="20"/>
+          <w:highlight w:val="white"/>
+        </w:rPr>
+        <w:t xml:space="preserve"> </w:t>
+      </w:r>
+      <w:r>
+        <w:rPr>
+          <w:rFonts w:ascii="Courier New" w:hAnsi="Courier New" w:cs="Courier New"/>
+          <w:b/>
+          <w:bCs/>
+          <w:color w:val="000080"/>
+          <w:szCs w:val="20"/>
+          <w:highlight w:val="white"/>
+        </w:rPr>
+        <w:t>(</w:t>
+      </w:r>
+      <w:r>
+        <w:rPr>
+          <w:rFonts w:ascii="Courier New" w:hAnsi="Courier New" w:cs="Courier New"/>
+          <w:color w:val="8000FF"/>
+          <w:szCs w:val="20"/>
+          <w:highlight w:val="white"/>
+        </w:rPr>
+        <w:t>int</w:t>
+      </w:r>
+      <w:r>
+        <w:rPr>
+          <w:rFonts w:ascii="Courier New" w:hAnsi="Courier New" w:cs="Courier New"/>
+          <w:color w:val="000000"/>
+          <w:szCs w:val="20"/>
+          <w:highlight w:val="white"/>
+        </w:rPr>
+        <w:t xml:space="preserve"> i </w:t>
+      </w:r>
+      <w:r>
+        <w:rPr>
+          <w:rFonts w:ascii="Courier New" w:hAnsi="Courier New" w:cs="Courier New"/>
+          <w:b/>
+          <w:bCs/>
+          <w:color w:val="000080"/>
+          <w:szCs w:val="20"/>
+          <w:highlight w:val="white"/>
+        </w:rPr>
+        <w:t>=</w:t>
+      </w:r>
+      <w:r>
+        <w:rPr>
+          <w:rFonts w:ascii="Courier New" w:hAnsi="Courier New" w:cs="Courier New"/>
+          <w:color w:val="000000"/>
+          <w:szCs w:val="20"/>
+          <w:highlight w:val="white"/>
+        </w:rPr>
+        <w:t xml:space="preserve"> </w:t>
+      </w:r>
+      <w:r>
+        <w:rPr>
+          <w:rFonts w:ascii="Courier New" w:hAnsi="Courier New" w:cs="Courier New"/>
+          <w:color w:val="FF8000"/>
+          <w:szCs w:val="20"/>
+          <w:highlight w:val="white"/>
+        </w:rPr>
+        <w:t>1</w:t>
+      </w:r>
+      <w:r>
+        <w:rPr>
+          <w:rFonts w:ascii="Courier New" w:hAnsi="Courier New" w:cs="Courier New"/>
+          <w:b/>
+          <w:bCs/>
+          <w:color w:val="000080"/>
+          <w:szCs w:val="20"/>
+          <w:highlight w:val="white"/>
+        </w:rPr>
+        <w:t>;</w:t>
+      </w:r>
+      <w:r>
+        <w:rPr>
+          <w:rFonts w:ascii="Courier New" w:hAnsi="Courier New" w:cs="Courier New"/>
+          <w:color w:val="000000"/>
+          <w:szCs w:val="20"/>
+          <w:highlight w:val="white"/>
+        </w:rPr>
+        <w:t xml:space="preserve"> i </w:t>
+      </w:r>
+      <w:r>
+        <w:rPr>
+          <w:rFonts w:ascii="Courier New" w:hAnsi="Courier New" w:cs="Courier New"/>
+          <w:b/>
+          <w:bCs/>
+          <w:color w:val="000080"/>
+          <w:szCs w:val="20"/>
+          <w:highlight w:val="white"/>
+        </w:rPr>
+        <w:t>&lt;</w:t>
+      </w:r>
+      <w:r>
+        <w:rPr>
+          <w:rFonts w:ascii="Courier New" w:hAnsi="Courier New" w:cs="Courier New"/>
+          <w:color w:val="000000"/>
+          <w:szCs w:val="20"/>
+          <w:highlight w:val="white"/>
+        </w:rPr>
+        <w:t xml:space="preserve"> </w:t>
+      </w:r>
+      <w:proofErr w:type="gramStart"/>
+      <w:r>
+        <w:rPr>
+          <w:rFonts w:ascii="Courier New" w:hAnsi="Courier New" w:cs="Courier New"/>
+          <w:color w:val="000000"/>
+          <w:szCs w:val="20"/>
+          <w:highlight w:val="white"/>
+        </w:rPr>
+        <w:t>nums</w:t>
+      </w:r>
+      <w:r>
+        <w:rPr>
+          <w:rFonts w:ascii="Courier New" w:hAnsi="Courier New" w:cs="Courier New"/>
+          <w:b/>
+          <w:bCs/>
+          <w:color w:val="000080"/>
+          <w:szCs w:val="20"/>
+          <w:highlight w:val="white"/>
+        </w:rPr>
+        <w:t>.</w:t>
+      </w:r>
+      <w:r>
+        <w:rPr>
+          <w:rFonts w:ascii="Courier New" w:hAnsi="Courier New" w:cs="Courier New"/>
+          <w:color w:val="000000"/>
+          <w:szCs w:val="20"/>
+          <w:highlight w:val="white"/>
+        </w:rPr>
+        <w:t>size</w:t>
+      </w:r>
+      <w:proofErr w:type="gramEnd"/>
+      <w:r>
+        <w:rPr>
+          <w:rFonts w:ascii="Courier New" w:hAnsi="Courier New" w:cs="Courier New"/>
+          <w:b/>
+          <w:bCs/>
+          <w:color w:val="000080"/>
+          <w:szCs w:val="20"/>
+          <w:highlight w:val="white"/>
+        </w:rPr>
+        <w:t>();</w:t>
+      </w:r>
+      <w:r>
+        <w:rPr>
+          <w:rFonts w:ascii="Courier New" w:hAnsi="Courier New" w:cs="Courier New"/>
+          <w:color w:val="000000"/>
+          <w:szCs w:val="20"/>
+          <w:highlight w:val="white"/>
+        </w:rPr>
+        <w:t xml:space="preserve"> i</w:t>
+      </w:r>
+      <w:r>
+        <w:rPr>
+          <w:rFonts w:ascii="Courier New" w:hAnsi="Courier New" w:cs="Courier New"/>
+          <w:b/>
+          <w:bCs/>
+          <w:color w:val="000080"/>
+          <w:szCs w:val="20"/>
+          <w:highlight w:val="white"/>
+        </w:rPr>
+        <w:t>++)</w:t>
+      </w:r>
+    </w:p>
+    <w:p>
+      <w:pPr>
+        <w:autoSpaceDE w:val="0"/>
+        <w:autoSpaceDN w:val="0"/>
+        <w:adjustRightInd w:val="0"/>
+        <w:spacing w:after="0" w:line="240" w:lineRule="auto"/>
+        <w:rPr>
+          <w:rFonts w:ascii="Courier New" w:hAnsi="Courier New" w:cs="Courier New"/>
+          <w:color w:val="000000"/>
+          <w:szCs w:val="20"/>
+          <w:highlight w:val="white"/>
+        </w:rPr>
+      </w:pPr>
+      <w:r>
+        <w:rPr>
+          <w:rFonts w:ascii="Courier New" w:hAnsi="Courier New" w:cs="Courier New"/>
+          <w:color w:val="000000"/>
+          <w:szCs w:val="20"/>
+          <w:highlight w:val="white"/>
+        </w:rPr>
+        <w:t xml:space="preserve">           </w:t>
+      </w:r>
+      <w:r>
+        <w:rPr>
+          <w:rFonts w:ascii="Courier New" w:hAnsi="Courier New" w:cs="Courier New"/>
+          <w:b/>
+          <w:bCs/>
+          <w:color w:val="000080"/>
+          <w:szCs w:val="20"/>
+          <w:highlight w:val="white"/>
+        </w:rPr>
+        <w:t>{</w:t>
+      </w:r>
+    </w:p>
+    <w:p>
+      <w:pPr>
+        <w:autoSpaceDE w:val="0"/>
+        <w:autoSpaceDN w:val="0"/>
+        <w:adjustRightInd w:val="0"/>
+        <w:spacing w:after="0" w:line="240" w:lineRule="auto"/>
+        <w:rPr>
+          <w:rFonts w:ascii="Courier New" w:hAnsi="Courier New" w:cs="Courier New"/>
+          <w:color w:val="000000"/>
+          <w:szCs w:val="20"/>
+          <w:highlight w:val="white"/>
+        </w:rPr>
+      </w:pPr>
+      <w:r>
+        <w:rPr>
+          <w:rFonts w:ascii="Courier New" w:hAnsi="Courier New" w:cs="Courier New"/>
+          <w:color w:val="000000"/>
+          <w:szCs w:val="20"/>
+          <w:highlight w:val="white"/>
+        </w:rPr>
+        <w:t xml:space="preserve">                curr_max </w:t>
+      </w:r>
+      <w:r>
+        <w:rPr>
+          <w:rFonts w:ascii="Courier New" w:hAnsi="Courier New" w:cs="Courier New"/>
+          <w:b/>
+          <w:bCs/>
+          <w:color w:val="000080"/>
+          <w:szCs w:val="20"/>
+          <w:highlight w:val="white"/>
+        </w:rPr>
+        <w:t>=</w:t>
+      </w:r>
+      <w:r>
+        <w:rPr>
+          <w:rFonts w:ascii="Courier New" w:hAnsi="Courier New" w:cs="Courier New"/>
+          <w:color w:val="000000"/>
+          <w:szCs w:val="20"/>
+          <w:highlight w:val="white"/>
+        </w:rPr>
+        <w:t xml:space="preserve"> max</w:t>
+      </w:r>
+      <w:r>
+        <w:rPr>
+          <w:rFonts w:ascii="Courier New" w:hAnsi="Courier New" w:cs="Courier New"/>
+          <w:b/>
+          <w:bCs/>
+          <w:color w:val="000080"/>
+          <w:szCs w:val="20"/>
+          <w:highlight w:val="white"/>
+        </w:rPr>
+        <w:t>(</w:t>
+      </w:r>
+      <w:r>
+        <w:rPr>
+          <w:rFonts w:ascii="Courier New" w:hAnsi="Courier New" w:cs="Courier New"/>
+          <w:color w:val="000000"/>
+          <w:szCs w:val="20"/>
+          <w:highlight w:val="white"/>
+        </w:rPr>
+        <w:t>nums</w:t>
+      </w:r>
+      <w:r>
+        <w:rPr>
+          <w:rFonts w:ascii="Courier New" w:hAnsi="Courier New" w:cs="Courier New"/>
+          <w:b/>
+          <w:bCs/>
+          <w:color w:val="000080"/>
+          <w:szCs w:val="20"/>
+          <w:highlight w:val="white"/>
+        </w:rPr>
+        <w:t>[</w:t>
+      </w:r>
+      <w:r>
+        <w:rPr>
+          <w:rFonts w:ascii="Courier New" w:hAnsi="Courier New" w:cs="Courier New"/>
+          <w:color w:val="000000"/>
+          <w:szCs w:val="20"/>
+          <w:highlight w:val="white"/>
+        </w:rPr>
+        <w:t>i</w:t>
+      </w:r>
+      <w:r>
+        <w:rPr>
+          <w:rFonts w:ascii="Courier New" w:hAnsi="Courier New" w:cs="Courier New"/>
+          <w:b/>
+          <w:bCs/>
+          <w:color w:val="000080"/>
+          <w:szCs w:val="20"/>
+          <w:highlight w:val="white"/>
+        </w:rPr>
+        <w:t>],</w:t>
+      </w:r>
+      <w:r>
+        <w:rPr>
+          <w:rFonts w:ascii="Courier New" w:hAnsi="Courier New" w:cs="Courier New"/>
+          <w:color w:val="000000"/>
+          <w:szCs w:val="20"/>
+          <w:highlight w:val="white"/>
+        </w:rPr>
+        <w:t xml:space="preserve"> curr_max</w:t>
+      </w:r>
+      <w:r>
+        <w:rPr>
+          <w:rFonts w:ascii="Courier New" w:hAnsi="Courier New" w:cs="Courier New"/>
+          <w:b/>
+          <w:bCs/>
+          <w:color w:val="000080"/>
+          <w:szCs w:val="20"/>
+          <w:highlight w:val="white"/>
+        </w:rPr>
+        <w:t>+</w:t>
+      </w:r>
+      <w:r>
+        <w:rPr>
+          <w:rFonts w:ascii="Courier New" w:hAnsi="Courier New" w:cs="Courier New"/>
+          <w:color w:val="000000"/>
+          <w:szCs w:val="20"/>
+          <w:highlight w:val="white"/>
+        </w:rPr>
+        <w:t>nums</w:t>
+      </w:r>
+      <w:r>
+        <w:rPr>
+          <w:rFonts w:ascii="Courier New" w:hAnsi="Courier New" w:cs="Courier New"/>
+          <w:b/>
+          <w:bCs/>
+          <w:color w:val="000080"/>
+          <w:szCs w:val="20"/>
+          <w:highlight w:val="white"/>
+        </w:rPr>
+        <w:t>[</w:t>
+      </w:r>
+      <w:r>
+        <w:rPr>
+          <w:rFonts w:ascii="Courier New" w:hAnsi="Courier New" w:cs="Courier New"/>
+          <w:color w:val="000000"/>
+          <w:szCs w:val="20"/>
+          <w:highlight w:val="white"/>
+        </w:rPr>
+        <w:t>i</w:t>
+      </w:r>
+      <w:r>
+        <w:rPr>
+          <w:rFonts w:ascii="Courier New" w:hAnsi="Courier New" w:cs="Courier New"/>
+          <w:b/>
+          <w:bCs/>
+          <w:color w:val="000080"/>
+          <w:szCs w:val="20"/>
+          <w:highlight w:val="white"/>
+        </w:rPr>
+        <w:t>]);</w:t>
+      </w:r>
+    </w:p>
+    <w:p>
+      <w:pPr>
+        <w:autoSpaceDE w:val="0"/>
+        <w:autoSpaceDN w:val="0"/>
+        <w:adjustRightInd w:val="0"/>
+        <w:spacing w:after="0" w:line="240" w:lineRule="auto"/>
+        <w:rPr>
+          <w:rFonts w:ascii="Courier New" w:hAnsi="Courier New" w:cs="Courier New"/>
+          <w:color w:val="000000"/>
+          <w:szCs w:val="20"/>
+          <w:highlight w:val="white"/>
+        </w:rPr>
+      </w:pPr>
+      <w:r>
+        <w:rPr>
+          <w:rFonts w:ascii="Courier New" w:hAnsi="Courier New" w:cs="Courier New"/>
+          <w:color w:val="000000"/>
+          <w:szCs w:val="20"/>
+          <w:highlight w:val="white"/>
+        </w:rPr>
+        <w:t xml:space="preserve">                max_so_far </w:t>
+      </w:r>
+      <w:r>
+        <w:rPr>
+          <w:rFonts w:ascii="Courier New" w:hAnsi="Courier New" w:cs="Courier New"/>
+          <w:b/>
+          <w:bCs/>
+          <w:color w:val="000080"/>
+          <w:szCs w:val="20"/>
+          <w:highlight w:val="white"/>
+        </w:rPr>
+        <w:t>=</w:t>
+      </w:r>
+      <w:r>
+        <w:rPr>
+          <w:rFonts w:ascii="Courier New" w:hAnsi="Courier New" w:cs="Courier New"/>
+          <w:color w:val="000000"/>
+          <w:szCs w:val="20"/>
+          <w:highlight w:val="white"/>
+        </w:rPr>
+        <w:t xml:space="preserve"> </w:t>
+      </w:r>
+      <w:proofErr w:type="gramStart"/>
+      <w:r>
+        <w:rPr>
+          <w:rFonts w:ascii="Courier New" w:hAnsi="Courier New" w:cs="Courier New"/>
+          <w:color w:val="000000"/>
+          <w:szCs w:val="20"/>
+          <w:highlight w:val="white"/>
+        </w:rPr>
+        <w:t>max</w:t>
+      </w:r>
+      <w:r>
+        <w:rPr>
+          <w:rFonts w:ascii="Courier New" w:hAnsi="Courier New" w:cs="Courier New"/>
+          <w:b/>
+          <w:bCs/>
+          <w:color w:val="000080"/>
+          <w:szCs w:val="20"/>
+          <w:highlight w:val="white"/>
+        </w:rPr>
+        <w:t>(</w:t>
+      </w:r>
+      <w:proofErr w:type="gramEnd"/>
+      <w:r>
+        <w:rPr>
+          <w:rFonts w:ascii="Courier New" w:hAnsi="Courier New" w:cs="Courier New"/>
+          <w:color w:val="000000"/>
+          <w:szCs w:val="20"/>
+          <w:highlight w:val="white"/>
+        </w:rPr>
+        <w:t>max_so_far</w:t>
+      </w:r>
+      <w:r>
+        <w:rPr>
+          <w:rFonts w:ascii="Courier New" w:hAnsi="Courier New" w:cs="Courier New"/>
+          <w:b/>
+          <w:bCs/>
+          <w:color w:val="000080"/>
+          <w:szCs w:val="20"/>
+          <w:highlight w:val="white"/>
+        </w:rPr>
+        <w:t>,</w:t>
+      </w:r>
+      <w:r>
+        <w:rPr>
+          <w:rFonts w:ascii="Courier New" w:hAnsi="Courier New" w:cs="Courier New"/>
+          <w:color w:val="000000"/>
+          <w:szCs w:val="20"/>
+          <w:highlight w:val="white"/>
+        </w:rPr>
+        <w:t xml:space="preserve"> curr_max</w:t>
+      </w:r>
+      <w:r>
+        <w:rPr>
+          <w:rFonts w:ascii="Courier New" w:hAnsi="Courier New" w:cs="Courier New"/>
+          <w:b/>
+          <w:bCs/>
+          <w:color w:val="000080"/>
+          <w:szCs w:val="20"/>
+          <w:highlight w:val="white"/>
+        </w:rPr>
+        <w:t>);</w:t>
+      </w:r>
+    </w:p>
+    <w:p>
+      <w:pPr>
+        <w:autoSpaceDE w:val="0"/>
+        <w:autoSpaceDN w:val="0"/>
+        <w:adjustRightInd w:val="0"/>
+        <w:spacing w:after="0" w:line="240" w:lineRule="auto"/>
+        <w:rPr>
+          <w:rFonts w:ascii="Courier New" w:hAnsi="Courier New" w:cs="Courier New"/>
+          <w:color w:val="000000"/>
+          <w:szCs w:val="20"/>
+          <w:highlight w:val="white"/>
+        </w:rPr>
+      </w:pPr>
+      <w:r>
+        <w:rPr>
+          <w:rFonts w:ascii="Courier New" w:hAnsi="Courier New" w:cs="Courier New"/>
+          <w:color w:val="000000"/>
+          <w:szCs w:val="20"/>
+          <w:highlight w:val="white"/>
+        </w:rPr>
+        <w:t xml:space="preserve">           </w:t>
+      </w:r>
+      <w:r>
+        <w:rPr>
+          <w:rFonts w:ascii="Courier New" w:hAnsi="Courier New" w:cs="Courier New"/>
+          <w:b/>
+          <w:bCs/>
+          <w:color w:val="000080"/>
+          <w:szCs w:val="20"/>
+          <w:highlight w:val="white"/>
+        </w:rPr>
+        <w:t>}</w:t>
+      </w:r>
+    </w:p>
+    <w:p>
+      <w:pPr>
+        <w:autoSpaceDE w:val="0"/>
+        <w:autoSpaceDN w:val="0"/>
+        <w:adjustRightInd w:val="0"/>
+        <w:spacing w:after="0" w:line="240" w:lineRule="auto"/>
+        <w:rPr>
+          <w:rFonts w:ascii="Courier New" w:hAnsi="Courier New" w:cs="Courier New"/>
+          <w:color w:val="000000"/>
+          <w:szCs w:val="20"/>
+          <w:highlight w:val="white"/>
+        </w:rPr>
+      </w:pPr>
+      <w:r>
+        <w:rPr>
+          <w:rFonts w:ascii="Courier New" w:hAnsi="Courier New" w:cs="Courier New"/>
+          <w:color w:val="000000"/>
+          <w:szCs w:val="20"/>
+          <w:highlight w:val="white"/>
+        </w:rPr>
+        <w:t xml:space="preserve">           </w:t>
+      </w:r>
+      <w:r>
+        <w:rPr>
+          <w:rFonts w:ascii="Courier New" w:hAnsi="Courier New" w:cs="Courier New"/>
+          <w:b/>
+          <w:bCs/>
+          <w:color w:val="0000FF"/>
+          <w:szCs w:val="20"/>
+          <w:highlight w:val="white"/>
+        </w:rPr>
+        <w:t>return</w:t>
+      </w:r>
+      <w:r>
+        <w:rPr>
+          <w:rFonts w:ascii="Courier New" w:hAnsi="Courier New" w:cs="Courier New"/>
+          <w:color w:val="000000"/>
+          <w:szCs w:val="20"/>
+          <w:highlight w:val="white"/>
+        </w:rPr>
+        <w:t xml:space="preserve"> max_so_far</w:t>
+      </w:r>
+      <w:r>
+        <w:rPr>
+          <w:rFonts w:ascii="Courier New" w:hAnsi="Courier New" w:cs="Courier New"/>
+          <w:b/>
+          <w:bCs/>
+          <w:color w:val="000080"/>
+          <w:szCs w:val="20"/>
+          <w:highlight w:val="white"/>
+        </w:rPr>
+        <w:t>;</w:t>
+      </w:r>
+    </w:p>
+    <w:p>
+      <w:pPr>
+        <w:rPr>
+          <w:rFonts w:ascii="Courier New" w:hAnsi="Courier New" w:cs="Courier New"/>
+          <w:b/>
+          <w:bCs/>
+          <w:color w:val="000080"/>
+          <w:szCs w:val="20"/>
+        </w:rPr>
+      </w:pPr>
+      <w:r>
+        <w:rPr>
+          <w:rFonts w:ascii="Courier New" w:hAnsi="Courier New" w:cs="Courier New"/>
+          <w:color w:val="000000"/>
+          <w:szCs w:val="20"/>
+          <w:highlight w:val="white"/>
+        </w:rPr>
+        <w:t xml:space="preserve">    </w:t>
+      </w:r>
+      <w:r>
+        <w:rPr>
+          <w:rFonts w:ascii="Courier New" w:hAnsi="Courier New" w:cs="Courier New"/>
+          <w:b/>
+          <w:bCs/>
+          <w:color w:val="000080"/>
+          <w:szCs w:val="20"/>
+          <w:highlight w:val="white"/>
+        </w:rPr>
+        <w:t>}</w:t>
+      </w:r>
+    </w:p>
+    <w:p>
+      <w:pPr>
+        <w:rPr>
+          <w:rFonts w:ascii="Courier New" w:hAnsi="Courier New" w:cs="Courier New"/>
+          <w:b/>
+          <w:bCs/>
+          <w:color w:val="000080"/>
+          <w:szCs w:val="20"/>
+        </w:rPr>
+      </w:pPr>
+    </w:p>
+    <w:p>
+      <w:r>
+        <w:rPr>
+          <w:b/>
+          <w:bCs/>
+        </w:rPr>
+        <w:t>Time Complexity:</w:t>
+      </w:r>
+      <w:r>
+        <w:t xml:space="preserve"> O(N)</w:t>
+      </w:r>
+    </w:p>
+    <w:p>
+      <w:r>
+        <w:rPr>
+          <w:b/>
+          <w:bCs/>
+        </w:rPr>
+        <w:t>Space Complexity</w:t>
+      </w:r>
+      <w:proofErr w:type="gramStart"/>
+      <w:r>
+        <w:t>:O(</w:t>
+      </w:r>
+      <w:proofErr w:type="gramEnd"/>
+      <w:r>
+        <w:t>1)</w:t>
+      </w:r>
+    </w:p>
+    <w:p>
+      <w:pPr>
+        <w:pStyle w:val="Heading3"/>
+      </w:pPr>
+      <w:bookmarkStart w:id="6" w:name="_Toc124107513"/>
+      <w:r>
+        <w:t>Sort an array of 0s, 1s and 2s</w:t>
+      </w:r>
+      <w:bookmarkEnd w:id="6"/>
+    </w:p>
+    <w:p>
+      <w:pPr>
+        <w:rPr>
+          <w:lang w:val="en-IN"/>
+        </w:rPr>
+      </w:pPr>
+      <w:r>
+        <w:rPr>
+          <w:b/>
+          <w:bCs/>
+          <w:lang w:val="en-IN"/>
+        </w:rPr>
+        <w:t>Problem Statement</w:t>
+      </w:r>
+      <w:r>
+        <w:rPr>
+          <w:lang w:val="en-IN"/>
+        </w:rPr>
+        <w:t xml:space="preserve">: Given an array consisting of only 0s, 1s and 2s. Write a program to in-place sort the array without using inbuilt sort functions. </w:t>
+      </w:r>
+      <w:r>
+        <w:rPr>
+          <w:lang w:val="en-IN"/>
+        </w:rPr>
+        <w:t>(Expected</w:t>
+      </w:r>
+      <w:r>
+        <w:rPr>
+          <w:lang w:val="en-IN"/>
+        </w:rPr>
+        <w:t>: Single pass-O(N) and constant space)</w:t>
+      </w:r>
+    </w:p>
+    <w:p>
+      <w:pPr>
+        <w:rPr>
+          <w:b/>
+          <w:bCs/>
+        </w:rPr>
+      </w:pPr>
+      <w:r>
+        <w:rPr>
+          <w:b/>
+          <w:bCs/>
+        </w:rPr>
+        <w:t xml:space="preserve">Brute </w:t>
+      </w:r>
+      <w:r>
+        <w:rPr>
+          <w:b/>
+          <w:bCs/>
+        </w:rPr>
+        <w:t>Force:</w:t>
+      </w:r>
+    </w:p>
+    <w:p>
+      <w:pPr>
+        <w:rPr>
+          <w:lang w:val="en-IN"/>
+        </w:rPr>
+      </w:pPr>
+      <w:r>
+        <w:rPr>
+          <w:lang w:val="en-IN"/>
+        </w:rPr>
+        <w:t xml:space="preserve">Sorting </w:t>
+      </w:r>
+      <w:r>
+        <w:rPr>
+          <w:lang w:val="en-IN"/>
+        </w:rPr>
+        <w:t>(even</w:t>
+      </w:r>
+      <w:r>
+        <w:rPr>
+          <w:lang w:val="en-IN"/>
+        </w:rPr>
+        <w:t xml:space="preserve"> if it is not the expected solution here but it can be considered as one of the approaches).</w:t>
+      </w:r>
+    </w:p>
+    <w:p>
+      <w:r>
+        <w:rPr>
+          <w:b/>
+          <w:bCs/>
+        </w:rPr>
+        <w:t>Time Complexity:</w:t>
+      </w:r>
+      <w:r>
+        <w:t xml:space="preserve"> </w:t>
+      </w:r>
+      <w:proofErr w:type="gramStart"/>
+      <w:r>
+        <w:t>O(</w:t>
+      </w:r>
+      <w:proofErr w:type="gramEnd"/>
+      <w:r>
+        <w:t>N</w:t>
+      </w:r>
+      <w:r>
+        <w:t xml:space="preserve"> x Log N</w:t>
+      </w:r>
+      <w:r>
+        <w:t>)</w:t>
+      </w:r>
+      <w:r>
+        <w:t xml:space="preserve"> or O(N^2)</w:t>
+      </w:r>
+    </w:p>
+    <w:p>
+      <w:r>
+        <w:rPr>
+          <w:b/>
+          <w:bCs/>
+        </w:rPr>
+        <w:t>Space Complexity</w:t>
+      </w:r>
+      <w:proofErr w:type="gramStart"/>
+      <w:r>
+        <w:t>:O(</w:t>
+      </w:r>
+      <w:proofErr w:type="gramEnd"/>
+      <w:r>
+        <w:t>1)</w:t>
+      </w:r>
+    </w:p>
+    <w:p>
+      <w:pPr>
+        <w:rPr>
+          <w:b/>
+          <w:bCs/>
+          <w:lang w:val="en-IN"/>
+        </w:rPr>
+      </w:pPr>
+      <w:r>
+        <w:rPr>
+          <w:b/>
+          <w:bCs/>
+          <w:lang w:val="en-IN"/>
+        </w:rPr>
+        <w:t xml:space="preserve">Better </w:t>
+      </w:r>
+      <w:r>
+        <w:rPr>
+          <w:b/>
+          <w:bCs/>
+          <w:lang w:val="en-IN"/>
+        </w:rPr>
+        <w:t>A</w:t>
+      </w:r>
+      <w:r>
+        <w:rPr>
+          <w:b/>
+          <w:bCs/>
+          <w:lang w:val="en-IN"/>
+        </w:rPr>
+        <w:t>pproach:</w:t>
+      </w:r>
+      <w:r>
+        <w:rPr>
+          <w:b/>
+          <w:bCs/>
+          <w:lang w:val="en-IN"/>
+        </w:rPr>
+        <w:t xml:space="preserve"> </w:t>
+      </w:r>
+      <w:r>
+        <w:t>Keeping count of values</w:t>
+      </w:r>
+    </w:p>
+    <w:p>
+      <w:pPr>
+        <w:rPr>
+          <w:rFonts w:cs="Arial"/>
+          <w:szCs w:val="20"/>
+        </w:rPr>
+      </w:pPr>
+      <w:r>
+        <w:rPr>
+          <w:rFonts w:cs="Arial"/>
+          <w:szCs w:val="20"/>
+        </w:rPr>
+        <w:t>Since in this case there are only 3 distinct values in the</w:t>
+      </w:r>
+      <w:r>
+        <w:rPr>
+          <w:rFonts w:cs="Arial"/>
+          <w:szCs w:val="20"/>
+        </w:rPr>
+        <w:t xml:space="preserve"> array</w:t>
+      </w:r>
+      <w:r>
+        <w:rPr>
+          <w:rFonts w:cs="Arial"/>
+          <w:szCs w:val="20"/>
+        </w:rPr>
+        <w:t> so it’s easy to maintain the count of all, Like the count of 0, 1, and 2. This can be followed by overwriting the array based on the frequency(count) of the values.</w:t>
+      </w:r>
+    </w:p>
+    <w:p>
+      <w:pPr>
+        <w:rPr>
+          <w:rFonts w:cs="Arial"/>
+          <w:szCs w:val="20"/>
+        </w:rPr>
+      </w:pPr>
+      <w:r>
+        <w:rPr>
+          <w:rFonts w:cs="Arial"/>
+          <w:szCs w:val="20"/>
+        </w:rPr>
+        <w:t>Time Complexity: O(N) + O(N)</w:t>
+      </w:r>
+    </w:p>
+    <w:p>
+      <w:pPr>
+        <w:rPr>
+          <w:rFonts w:cs="Arial"/>
+          <w:szCs w:val="20"/>
+        </w:rPr>
+      </w:pPr>
+      <w:r>
+        <w:rPr>
+          <w:rFonts w:cs="Arial"/>
+          <w:szCs w:val="20"/>
+        </w:rPr>
+        <w:t xml:space="preserve">Space Complexity: </w:t>
+      </w:r>
+      <w:proofErr w:type="gramStart"/>
+      <w:r>
+        <w:rPr>
+          <w:rFonts w:cs="Arial"/>
+          <w:szCs w:val="20"/>
+        </w:rPr>
+        <w:t>O(</w:t>
+      </w:r>
+      <w:proofErr w:type="gramEnd"/>
+      <w:r>
+        <w:rPr>
+          <w:rFonts w:cs="Arial"/>
+          <w:szCs w:val="20"/>
+        </w:rPr>
+        <w:t>1)</w:t>
+      </w:r>
+    </w:p>
+    <w:p>
+      <w:pPr>
+        <w:rPr>
+          <w:rFonts w:cs="Arial"/>
+          <w:b/>
+          <w:bCs/>
+          <w:szCs w:val="20"/>
+        </w:rPr>
+      </w:pPr>
+      <w:r>
+        <w:rPr>
+          <w:rFonts w:cs="Arial"/>
+          <w:b/>
+          <w:bCs/>
+          <w:szCs w:val="20"/>
+        </w:rPr>
+        <w:t xml:space="preserve">Best </w:t>
+      </w:r>
+      <w:r>
+        <w:rPr>
+          <w:rFonts w:cs="Arial"/>
+          <w:b/>
+          <w:bCs/>
+          <w:szCs w:val="20"/>
+        </w:rPr>
+        <w:t>Approach:</w:t>
+      </w:r>
+      <w:r>
+        <w:rPr>
+          <w:rFonts w:cs="Arial"/>
+          <w:b/>
+          <w:bCs/>
+          <w:szCs w:val="20"/>
+        </w:rPr>
+        <w:t xml:space="preserve"> </w:t>
+      </w:r>
+      <w:r>
+        <w:rPr>
+          <w:rFonts w:cs="Arial"/>
+          <w:b/>
+          <w:bCs/>
+          <w:szCs w:val="20"/>
+        </w:rPr>
+        <w:t xml:space="preserve">Dutch National flag algorithm </w:t>
+      </w:r>
+      <w:r>
+        <w:rPr>
+          <w:rFonts w:cs="Arial"/>
+          <w:b/>
+          <w:bCs/>
+          <w:szCs w:val="20"/>
+        </w:rPr>
+        <w:t>(</w:t>
+      </w:r>
+      <w:r>
+        <w:rPr>
+          <w:rFonts w:cs="Arial"/>
+          <w:szCs w:val="20"/>
+        </w:rPr>
+        <w:t>3 pointer approach</w:t>
+      </w:r>
+      <w:r>
+        <w:rPr>
+          <w:rFonts w:cs="Arial"/>
+          <w:b/>
+          <w:bCs/>
+          <w:szCs w:val="20"/>
+        </w:rPr>
+        <w:t>)</w:t>
+      </w:r>
+    </w:p>
+    <w:p>
+      <w:pPr>
+        <w:rPr>
+          <w:rFonts w:cs="Arial"/>
+          <w:szCs w:val="20"/>
+        </w:rPr>
+      </w:pPr>
+      <w:r>
+        <w:rPr>
+          <w:rFonts w:cs="Arial"/>
+          <w:szCs w:val="20"/>
+        </w:rPr>
+        <w:t xml:space="preserve">Here we will maintain three pointers </w:t>
+      </w:r>
+    </w:p>
+    <w:p>
+      <w:pPr>
+        <w:rPr>
+          <w:rFonts w:cs="Arial"/>
+          <w:szCs w:val="20"/>
+        </w:rPr>
+      </w:pPr>
+      <w:r>
+        <w:rPr>
+          <w:rFonts w:cs="Arial"/>
+          <w:szCs w:val="20"/>
+        </w:rPr>
+        <w:t xml:space="preserve">next_zero -&gt; represents the index where the next zero should be placed </w:t>
+      </w:r>
+    </w:p>
+    <w:p>
+      <w:pPr>
+        <w:rPr>
+          <w:rFonts w:cs="Arial"/>
+          <w:szCs w:val="20"/>
+        </w:rPr>
+      </w:pPr>
+      <w:r>
+        <w:rPr>
+          <w:rFonts w:cs="Arial"/>
+          <w:szCs w:val="20"/>
+        </w:rPr>
+        <w:t>next_two -&gt; represents the index where the next two should be placed</w:t>
+      </w:r>
+    </w:p>
+    <w:p>
+      <w:pPr>
+        <w:rPr>
+          <w:rFonts w:cs="Arial"/>
+          <w:szCs w:val="20"/>
+        </w:rPr>
+      </w:pPr>
+      <w:r>
+        <w:rPr>
+          <w:rFonts w:cs="Arial"/>
+          <w:szCs w:val="20"/>
+        </w:rPr>
+        <w:t xml:space="preserve">curr_pos-&gt; </w:t>
+      </w:r>
+      <w:r>
+        <w:rPr>
+          <w:rFonts w:cs="Arial"/>
+          <w:szCs w:val="20"/>
+        </w:rPr>
+        <w:t xml:space="preserve">this is an iterator </w:t>
+      </w:r>
+      <w:r>
+        <w:rPr>
+          <w:rFonts w:cs="Arial"/>
+          <w:szCs w:val="20"/>
+        </w:rPr>
+        <w:t>for the array and will traverse from start.</w:t>
+      </w:r>
+    </w:p>
+    <w:p>
+      <w:pPr>
+        <w:rPr>
+          <w:rFonts w:cs="Arial"/>
+          <w:szCs w:val="20"/>
+        </w:rPr>
+      </w:pPr>
+      <w:r>
+        <w:rPr>
+          <w:rFonts w:cs="Arial"/>
+          <w:szCs w:val="20"/>
+        </w:rPr>
+        <w:t>The primary goal here is to move 0s to the left and 2s to the right of the array and at the same time all the 1s shall be in the middle region of the array and hence the array will be sorted.</w:t>
+      </w:r>
+    </w:p>
+    <w:p>
+      <w:pPr>
+        <w:rPr>
+          <w:rFonts w:cs="Arial"/>
+          <w:szCs w:val="20"/>
+        </w:rPr>
+      </w:pPr>
+      <w:r>
+        <w:rPr>
+          <w:rFonts w:cs="Arial"/>
+          <w:szCs w:val="20"/>
+        </w:rPr>
+        <w:t xml:space="preserve">Whenever we </w:t>
+      </w:r>
+      <w:r>
+        <w:rPr>
+          <w:rFonts w:cs="Arial"/>
+          <w:szCs w:val="20"/>
+        </w:rPr>
+        <w:t xml:space="preserve">encounter </w:t>
+      </w:r>
+      <w:r>
+        <w:rPr>
+          <w:rFonts w:cs="Arial"/>
+          <w:szCs w:val="20"/>
+        </w:rPr>
+        <w:t xml:space="preserve">0 at </w:t>
+      </w:r>
+      <w:r>
+        <w:rPr>
+          <w:rFonts w:cs="Arial"/>
+          <w:szCs w:val="20"/>
+        </w:rPr>
+        <w:t>curr_</w:t>
+      </w:r>
+      <w:r>
+        <w:rPr>
+          <w:rFonts w:cs="Arial"/>
+          <w:szCs w:val="20"/>
+        </w:rPr>
+        <w:t>pos,</w:t>
+      </w:r>
+      <w:r>
+        <w:rPr>
+          <w:rFonts w:cs="Arial"/>
+          <w:szCs w:val="20"/>
+        </w:rPr>
+        <w:t xml:space="preserve"> we swap it with </w:t>
+      </w:r>
+      <w:r>
+        <w:rPr>
+          <w:rFonts w:cs="Arial"/>
+          <w:szCs w:val="20"/>
+        </w:rPr>
+        <w:t>next_zero</w:t>
+      </w:r>
+      <w:r>
+        <w:rPr>
+          <w:rFonts w:cs="Arial"/>
+          <w:szCs w:val="20"/>
+        </w:rPr>
+        <w:t xml:space="preserve"> index and </w:t>
+      </w:r>
+      <w:r>
+        <w:rPr>
+          <w:rFonts w:cs="Arial"/>
+          <w:szCs w:val="20"/>
+        </w:rPr>
+        <w:t xml:space="preserve">increment </w:t>
+      </w:r>
+      <w:r>
+        <w:rPr>
+          <w:rFonts w:cs="Arial"/>
+          <w:szCs w:val="20"/>
+        </w:rPr>
+        <w:t>next_zero</w:t>
+      </w:r>
+      <w:r>
+        <w:rPr>
+          <w:rFonts w:cs="Arial"/>
+          <w:szCs w:val="20"/>
+        </w:rPr>
+        <w:t xml:space="preserve"> by 1</w:t>
+      </w:r>
+      <w:r>
+        <w:rPr>
+          <w:rFonts w:cs="Arial"/>
+          <w:szCs w:val="20"/>
+        </w:rPr>
+        <w:t>.</w:t>
+      </w:r>
+    </w:p>
+    <w:p>
+      <w:pPr>
+        <w:rPr>
+          <w:rFonts w:cs="Arial"/>
+          <w:szCs w:val="20"/>
+        </w:rPr>
+      </w:pPr>
+      <w:r>
+        <w:rPr>
+          <w:rFonts w:cs="Arial"/>
+          <w:szCs w:val="20"/>
+        </w:rPr>
+        <w:t>N</w:t>
+      </w:r>
+      <w:r>
+        <w:rPr>
+          <w:rFonts w:cs="Arial"/>
+          <w:szCs w:val="20"/>
+        </w:rPr>
+        <w:t xml:space="preserve">o need to decrement curr_pos as we are traversing from the begining only we would have </w:t>
+      </w:r>
+    </w:p>
+    <w:p>
+      <w:pPr>
+        <w:rPr>
+          <w:rFonts w:cs="Arial"/>
+          <w:szCs w:val="20"/>
+        </w:rPr>
+      </w:pPr>
+      <w:r>
+        <w:rPr>
+          <w:rFonts w:cs="Arial"/>
+          <w:szCs w:val="20"/>
+        </w:rPr>
+        <w:t>known that already for sure that it is 1.</w:t>
+      </w:r>
+    </w:p>
+    <w:p>
+      <w:pPr>
+        <w:rPr>
+          <w:rFonts w:cs="Arial"/>
+          <w:szCs w:val="20"/>
+        </w:rPr>
+      </w:pPr>
+      <w:r>
+        <w:rPr>
+          <w:rFonts w:cs="Arial"/>
+          <w:szCs w:val="20"/>
+        </w:rPr>
+        <w:lastRenderedPageBreak/>
+        <w:t xml:space="preserve">Whenever we encounter </w:t>
+      </w:r>
+      <w:r>
+        <w:rPr>
+          <w:rFonts w:cs="Arial"/>
+          <w:szCs w:val="20"/>
+        </w:rPr>
+        <w:t>2</w:t>
+      </w:r>
+      <w:r>
+        <w:rPr>
+          <w:rFonts w:cs="Arial"/>
+          <w:szCs w:val="20"/>
+        </w:rPr>
+        <w:t xml:space="preserve"> at curr_pos, we swap it with </w:t>
+      </w:r>
+      <w:r>
+        <w:rPr>
+          <w:rFonts w:cs="Arial"/>
+          <w:szCs w:val="20"/>
+        </w:rPr>
+        <w:t xml:space="preserve">next_two </w:t>
+      </w:r>
+      <w:r>
+        <w:rPr>
+          <w:rFonts w:cs="Arial"/>
+          <w:szCs w:val="20"/>
+        </w:rPr>
+        <w:t xml:space="preserve">index and </w:t>
+      </w:r>
+      <w:r>
+        <w:rPr>
+          <w:rFonts w:cs="Arial"/>
+          <w:szCs w:val="20"/>
+        </w:rPr>
+        <w:t>decrement</w:t>
+      </w:r>
+      <w:r>
+        <w:rPr>
+          <w:rFonts w:cs="Arial"/>
+          <w:szCs w:val="20"/>
+        </w:rPr>
+        <w:t xml:space="preserve"> </w:t>
+      </w:r>
+      <w:r>
+        <w:rPr>
+          <w:rFonts w:cs="Arial"/>
+          <w:szCs w:val="20"/>
+        </w:rPr>
+        <w:t xml:space="preserve">next_two </w:t>
+      </w:r>
+      <w:r>
+        <w:rPr>
+          <w:rFonts w:cs="Arial"/>
+          <w:szCs w:val="20"/>
+        </w:rPr>
+        <w:t>by 1.</w:t>
+      </w:r>
+    </w:p>
+    <w:p>
+      <w:pPr>
+        <w:rPr>
+          <w:rFonts w:cs="Arial"/>
+          <w:szCs w:val="20"/>
+        </w:rPr>
+      </w:pPr>
+      <w:r>
+        <w:rPr>
+          <w:rFonts w:cs="Arial"/>
+          <w:szCs w:val="20"/>
+        </w:rPr>
+        <w:t xml:space="preserve">We need to </w:t>
+      </w:r>
+      <w:r>
+        <w:rPr>
+          <w:rFonts w:cs="Arial"/>
+          <w:szCs w:val="20"/>
+        </w:rPr>
+        <w:t>decrement curr_pos</w:t>
+      </w:r>
+      <w:r>
+        <w:rPr>
+          <w:rFonts w:cs="Arial"/>
+          <w:szCs w:val="20"/>
+        </w:rPr>
+        <w:t xml:space="preserve"> </w:t>
+      </w:r>
+      <w:r>
+        <w:rPr>
+          <w:rFonts w:cs="Arial"/>
+          <w:szCs w:val="20"/>
+        </w:rPr>
+        <w:t>s</w:t>
+      </w:r>
+      <w:r>
+        <w:rPr>
+          <w:rFonts w:cs="Arial"/>
+          <w:szCs w:val="20"/>
+        </w:rPr>
+        <w:t>ince we dont know what is already there in next_two position</w:t>
+      </w:r>
+      <w:r>
+        <w:rPr>
+          <w:rFonts w:cs="Arial"/>
+          <w:szCs w:val="20"/>
+        </w:rPr>
+        <w:t xml:space="preserve"> </w:t>
+      </w:r>
+      <w:r>
+        <w:rPr>
+          <w:rFonts w:cs="Arial"/>
+          <w:szCs w:val="20"/>
+        </w:rPr>
+        <w:t>that's why we need to re visit that curr_pos again</w:t>
+      </w:r>
+      <w:r>
+        <w:rPr>
+          <w:rFonts w:cs="Arial"/>
+          <w:szCs w:val="20"/>
+        </w:rPr>
+        <w:t>.</w:t>
+      </w:r>
+    </w:p>
+    <w:p>
+      <w:pPr>
+        <w:rPr>
+          <w:rFonts w:cs="Arial"/>
+          <w:szCs w:val="20"/>
+        </w:rPr>
+      </w:pPr>
+      <w:r>
+        <w:rPr>
+          <w:rFonts w:cs="Arial"/>
+          <w:szCs w:val="20"/>
+        </w:rPr>
+        <w:t xml:space="preserve">We will continue this process till </w:t>
+      </w:r>
+      <w:r>
+        <w:rPr>
+          <w:rFonts w:cs="Arial"/>
+          <w:szCs w:val="20"/>
+        </w:rPr>
+        <w:t xml:space="preserve">curr_pos cross over the </w:t>
+      </w:r>
+      <w:r>
+        <w:rPr>
+          <w:rFonts w:cs="Arial"/>
+          <w:szCs w:val="20"/>
+        </w:rPr>
+        <w:t>next_two.</w:t>
+      </w:r>
+    </w:p>
+    <w:p>
+      <w:pPr>
+        <w:pStyle w:val="Heading3"/>
+      </w:pPr>
+      <w:r>
+        <w:t xml:space="preserve">Stock Buy </w:t>
+      </w:r>
+      <w:proofErr w:type="gramStart"/>
+      <w:r>
+        <w:t>And</w:t>
+      </w:r>
+      <w:proofErr w:type="gramEnd"/>
+      <w:r>
+        <w:t xml:space="preserve"> Sell</w:t>
+      </w:r>
+    </w:p>
+    <w:p>
+      <w:r>
+        <w:rPr>
+          <w:b/>
+          <w:bCs/>
+        </w:rPr>
+        <w:t>Problem Statement:</w:t>
+      </w:r>
+      <w:r>
+        <w:t xml:space="preserve"> You are given an array of prices where prices[i] is the price of a given stock on an ith day.</w:t>
+      </w:r>
+    </w:p>
+    <w:p>
+      <w:r>
+        <w:t>You want to maximize your profit by choosing a single day to buy one stock and choosing a different day in the future to sell that stock. Return the maximum profit you can achieve from this transaction. If you cannot achieve any profit, return 0.</w:t>
+      </w:r>
+    </w:p>
+    <w:p>
+      <w:pPr>
+        <w:rPr>
+          <w:b/>
+          <w:bCs/>
+        </w:rPr>
+      </w:pPr>
+      <w:r>
+        <w:rPr>
+          <w:b/>
+          <w:bCs/>
+        </w:rPr>
+        <w:t xml:space="preserve">Brute </w:t>
+      </w:r>
+      <w:r>
+        <w:rPr>
+          <w:b/>
+          <w:bCs/>
+        </w:rPr>
+        <w:t>Force:</w:t>
+      </w:r>
+      <w:r>
+        <w:rPr>
+          <w:b/>
+          <w:bCs/>
+        </w:rPr>
+        <w:t xml:space="preserve"> </w:t>
+      </w:r>
+    </w:p>
+    <w:p>
+      <w:r>
+        <w:t xml:space="preserve">We can simply use 2 loops and track </w:t>
+      </w:r>
+      <w:r>
+        <w:t xml:space="preserve">of tranaction difference </w:t>
+      </w:r>
+      <w:r>
+        <w:t>(</w:t>
+      </w:r>
+      <w:r>
+        <w:t>If arr[j] &gt; arr[i]</w:t>
+      </w:r>
+      <w:r>
+        <w:t xml:space="preserve">) </w:t>
+      </w:r>
+      <w:r>
+        <w:t>and maintain a variable maxPro to contain the max value among all transactions.</w:t>
+      </w:r>
+    </w:p>
+    <w:p>
+      <w:r>
+        <w:t>Time complexity: O(n^2)</w:t>
+      </w:r>
+    </w:p>
+    <w:p>
+      <w:r>
+        <w:t xml:space="preserve">Space Complexity: </w:t>
+      </w:r>
+      <w:r>
+        <w:t>O (</w:t>
+      </w:r>
+      <w:r>
+        <w:t>1)</w:t>
+      </w:r>
+    </w:p>
+    <w:p>
+      <w:pPr>
+        <w:rPr>
+          <w:b/>
+          <w:bCs/>
+        </w:rPr>
+      </w:pPr>
+      <w:r>
+        <w:rPr>
+          <w:b/>
+          <w:bCs/>
+        </w:rPr>
+        <w:t>Optimal</w:t>
+      </w:r>
+      <w:r>
+        <w:rPr>
+          <w:b/>
+          <w:bCs/>
+        </w:rPr>
+        <w:t>/Best</w:t>
+      </w:r>
+      <w:r>
+        <w:rPr>
+          <w:b/>
+          <w:bCs/>
+        </w:rPr>
+        <w:t xml:space="preserve"> solution</w:t>
+      </w:r>
+      <w:r>
+        <w:rPr>
+          <w:b/>
+          <w:bCs/>
+        </w:rPr>
+        <w:t>:</w:t>
+      </w:r>
+    </w:p>
+    <w:p>
+      <w:r>
+        <w:t xml:space="preserve">Intuition: We will linearly travel the array. We can maintain a minimum from the starting of the array and compare it with every element of the array, if it is greater than the minimum then </w:t>
+      </w:r>
+      <w:r>
+        <w:t>takes</w:t>
+      </w:r>
+      <w:r>
+        <w:t xml:space="preserve"> the difference and maintain it in max, otherwise update the minimum.</w:t>
+      </w:r>
+    </w:p>
+    <w:p>
+      <w:r>
+        <w:t xml:space="preserve">Here min_val should always preceed the curr_pos </w:t>
+      </w:r>
+      <w:r>
+        <w:t>element,</w:t>
+      </w:r>
+      <w:r>
+        <w:t xml:space="preserve"> means should be always likely to be </w:t>
+      </w:r>
+      <w:r>
+        <w:t>subtracted,</w:t>
+      </w:r>
+      <w:r>
+        <w:t xml:space="preserve"> as that makes the</w:t>
+      </w:r>
+      <w:r>
+        <w:t xml:space="preserve"> </w:t>
+      </w:r>
+      <w:r>
+        <w:t>difference positive</w:t>
+      </w:r>
+      <w:r>
+        <w:t>.</w:t>
+      </w:r>
+    </w:p>
+    <w:p>
+      <w:r>
+        <w:t>Time complexity: O(n)</w:t>
+      </w:r>
+    </w:p>
+    <w:p>
+      <w:r>
+        <w:t xml:space="preserve">Space Complexity: </w:t>
+      </w:r>
+      <w:r>
+        <w:t>O (</w:t>
+      </w:r>
+      <w:r>
+        <w:t>1)</w:t>
+      </w:r>
+    </w:p>
+    <w:p/>
     <w:sectPr>
       <w:pgSz w:w="12240" w:h="15840"/>
       <w:pgMar w:top="1440" w:right="1440" w:bottom="1440" w:left="1440" w:header="720" w:footer="720" w:gutter="0"/>
@@ -4133,8 +6970,9 @@
   <w:style w:type="paragraph" w:default="1" w:styleId="Normal">
     <w:name w:val="Normal"/>
     <w:qFormat/>
-    <w:rsid w:val="00B27D6B"/>
+    <w:rsid w:val="002001E2"/>
     <w:rPr>
+      <w:rFonts w:ascii="Arial" w:hAnsi="Arial"/>
       <w:sz w:val="20"/>
     </w:rPr>
   </w:style>
@@ -4448,6 +7286,33 @@
       <w:u w:val="single"/>
     </w:rPr>
   </w:style>
+  <w:style w:type="paragraph" w:styleId="NormalWeb">
+    <w:name w:val="Normal (Web)"/>
+    <w:basedOn w:val="Normal"/>
+    <w:uiPriority w:val="99"/>
+    <w:semiHidden/>
+    <w:unhideWhenUsed/>
+    <w:rsid w:val="00050ECF"/>
+    <w:pPr>
+      <w:spacing w:before="100" w:beforeAutospacing="1" w:after="100" w:afterAutospacing="1" w:line="240" w:lineRule="auto"/>
+    </w:pPr>
+    <w:rPr>
+      <w:rFonts w:ascii="Times New Roman" w:eastAsia="Times New Roman" w:hAnsi="Times New Roman" w:cs="Times New Roman"/>
+      <w:sz w:val="24"/>
+      <w:szCs w:val="24"/>
+    </w:rPr>
+  </w:style>
+  <w:style w:type="character" w:styleId="Strong">
+    <w:name w:val="Strong"/>
+    <w:basedOn w:val="DefaultParagraphFont"/>
+    <w:uiPriority w:val="22"/>
+    <w:qFormat/>
+    <w:rsid w:val="00050ECF"/>
+    <w:rPr>
+      <w:b/>
+      <w:bCs/>
+    </w:rPr>
+  </w:style>
 </w:styles>
 </file>
 

</xml_diff>